<commit_message>
final push placement report
</commit_message>
<xml_diff>
--- a/Indicater Placement Reports/Poster.docx
+++ b/Indicater Placement Reports/Poster.docx
@@ -1,6 +1,6 @@
 
 <file path=word/document.xml><?xml version="1.0" encoding="utf-8"?>
-<w:document xmlns:wpc="http://schemas.microsoft.com/office/word/2010/wordprocessingCanvas" xmlns:mc="http://schemas.openxmlformats.org/markup-compatibility/2006" xmlns:o="urn:schemas-microsoft-com:office:office" xmlns:r="http://schemas.openxmlformats.org/officeDocument/2006/relationships" xmlns:m="http://schemas.openxmlformats.org/officeDocument/2006/math" xmlns:v="urn:schemas-microsoft-com:vml" xmlns:wp14="http://schemas.microsoft.com/office/word/2010/wordprocessingDrawing" xmlns:wp="http://schemas.openxmlformats.org/drawingml/2006/wordprocessingDrawing" xmlns:w10="urn:schemas-microsoft-com:office:word" xmlns:w="http://schemas.openxmlformats.org/wordprocessingml/2006/main" xmlns:w14="http://schemas.microsoft.com/office/word/2010/wordml" xmlns:wpg="http://schemas.microsoft.com/office/word/2010/wordprocessingGroup" xmlns:wpi="http://schemas.microsoft.com/office/word/2010/wordprocessingInk" xmlns:wne="http://schemas.microsoft.com/office/word/2006/wordml" xmlns:wps="http://schemas.microsoft.com/office/word/2010/wordprocessingShape" mc:Ignorable="w14 wp14">
+<w:document xmlns:wpc="http://schemas.microsoft.com/office/word/2010/wordprocessingCanvas" xmlns:mc="http://schemas.openxmlformats.org/markup-compatibility/2006" xmlns:o="urn:schemas-microsoft-com:office:office" xmlns:r="http://schemas.openxmlformats.org/officeDocument/2006/relationships" xmlns:m="http://schemas.openxmlformats.org/officeDocument/2006/math" xmlns:v="urn:schemas-microsoft-com:vml" xmlns:wp14="http://schemas.microsoft.com/office/word/2010/wordprocessingDrawing" xmlns:wp="http://schemas.openxmlformats.org/drawingml/2006/wordprocessingDrawing" xmlns:w10="urn:schemas-microsoft-com:office:word" xmlns:w="http://schemas.openxmlformats.org/wordprocessingml/2006/main" xmlns:w14="http://schemas.microsoft.com/office/word/2010/wordml" xmlns:w15="http://schemas.microsoft.com/office/word/2012/wordml" xmlns:wpg="http://schemas.microsoft.com/office/word/2010/wordprocessingGroup" xmlns:wpi="http://schemas.microsoft.com/office/word/2010/wordprocessingInk" xmlns:wne="http://schemas.microsoft.com/office/word/2006/wordml" xmlns:wps="http://schemas.microsoft.com/office/word/2010/wordprocessingShape" mc:Ignorable="w14 w15 wp14">
   <w:body>
     <w:p>
       <w:r>
@@ -59,21 +59,12 @@
                                 <w:sz w:val="96"/>
                               </w:rPr>
                             </w:pPr>
-                            <w:proofErr w:type="spellStart"/>
                             <w:r>
                               <w:rPr>
                                 <w:rFonts w:ascii="Buxton Sketch" w:hAnsi="Buxton Sketch"/>
                                 <w:sz w:val="96"/>
                               </w:rPr>
-                              <w:t>Indicater</w:t>
-                            </w:r>
-                            <w:proofErr w:type="spellEnd"/>
-                            <w:r>
-                              <w:rPr>
-                                <w:rFonts w:ascii="Buxton Sketch" w:hAnsi="Buxton Sketch"/>
-                                <w:sz w:val="96"/>
-                              </w:rPr>
-                              <w:t xml:space="preserve"> Internship</w:t>
+                              <w:t>Indicater Internship</w:t>
                             </w:r>
                           </w:p>
                         </w:txbxContent>
@@ -95,7 +86,7 @@
           </mc:Choice>
           <mc:Fallback>
             <w:pict>
-              <v:shapetype id="_x0000_t202" coordsize="21600,21600" o:spt="202" path="m,l,21600r21600,l21600,xe">
+              <v:shapetype w14:anchorId="57E0575F" id="_x0000_t202" coordsize="21600,21600" o:spt="202" path="m,l,21600r21600,l21600,xe">
                 <v:stroke joinstyle="miter"/>
                 <v:path gradientshapeok="t" o:connecttype="rect"/>
               </v:shapetype>
@@ -109,21 +100,12 @@
                           <w:sz w:val="96"/>
                         </w:rPr>
                       </w:pPr>
-                      <w:proofErr w:type="spellStart"/>
                       <w:r>
                         <w:rPr>
                           <w:rFonts w:ascii="Buxton Sketch" w:hAnsi="Buxton Sketch"/>
                           <w:sz w:val="96"/>
                         </w:rPr>
-                        <w:t>Indicater</w:t>
-                      </w:r>
-                      <w:proofErr w:type="spellEnd"/>
-                      <w:r>
-                        <w:rPr>
-                          <w:rFonts w:ascii="Buxton Sketch" w:hAnsi="Buxton Sketch"/>
-                          <w:sz w:val="96"/>
-                        </w:rPr>
-                        <w:t xml:space="preserve"> Internship</w:t>
+                        <w:t>Indicater Internship</w:t>
                       </w:r>
                     </w:p>
                   </w:txbxContent>
@@ -165,7 +147,7 @@
                     </pic:cNvPicPr>
                   </pic:nvPicPr>
                   <pic:blipFill>
-                    <a:blip r:embed="rId7">
+                    <a:blip r:embed="rId6">
                       <a:extLst>
                         <a:ext uri="{28A0092B-C50C-407E-A947-70E740481C1C}">
                           <a14:useLocalDpi xmlns:a14="http://schemas.microsoft.com/office/drawing/2010/main" val="0"/>
@@ -280,7 +262,7 @@
           </mc:Choice>
           <mc:Fallback>
             <w:pict>
-              <v:rect id="Rectangle 8" o:spid="_x0000_s1026" style="position:absolute;margin-left:-8.6pt;margin-top:-22.05pt;width:1268.05pt;height:9.95pt;z-index:251725312;visibility:visible;mso-wrap-style:square;mso-width-percent:0;mso-height-percent:0;mso-wrap-distance-left:9pt;mso-wrap-distance-top:0;mso-wrap-distance-right:9pt;mso-wrap-distance-bottom:0;mso-position-horizontal:absolute;mso-position-horizontal-relative:text;mso-position-vertical:absolute;mso-position-vertical-relative:text;mso-width-percent:0;mso-height-percent:0;mso-width-relative:margin;mso-height-relative:margin;v-text-anchor:middle" o:gfxdata="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" fillcolor="#751f28" strokecolor="#751f28" strokeweight="2pt"/>
+              <v:rect w14:anchorId="724DEF3D" id="Rectangle 8" o:spid="_x0000_s1026" style="position:absolute;margin-left:-8.6pt;margin-top:-22.05pt;width:1268.05pt;height:9.95pt;z-index:251725312;visibility:visible;mso-wrap-style:square;mso-width-percent:0;mso-height-percent:0;mso-wrap-distance-left:9pt;mso-wrap-distance-top:0;mso-wrap-distance-right:9pt;mso-wrap-distance-bottom:0;mso-position-horizontal:absolute;mso-position-horizontal-relative:text;mso-position-vertical:absolute;mso-position-vertical-relative:text;mso-width-percent:0;mso-height-percent:0;mso-width-relative:margin;mso-height-relative:margin;v-text-anchor:middle" o:gfxdata="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" fillcolor="#751f28" strokecolor="#751f28" strokeweight="2pt"/>
             </w:pict>
           </mc:Fallback>
         </mc:AlternateContent>
@@ -361,29 +343,12 @@
                                 <w:rFonts w:ascii="Buxton Sketch" w:hAnsi="Buxton Sketch"/>
                                 <w:sz w:val="48"/>
                               </w:rPr>
-                              <w:t xml:space="preserve">About </w:t>
+                              <w:t>About Indicater</w:t>
                             </w:r>
-                            <w:proofErr w:type="spellStart"/>
-                            <w:r>
-                              <w:rPr>
-                                <w:rFonts w:ascii="Buxton Sketch" w:hAnsi="Buxton Sketch"/>
-                                <w:sz w:val="48"/>
-                              </w:rPr>
-                              <w:t>Indicater</w:t>
-                            </w:r>
-                            <w:proofErr w:type="spellEnd"/>
                           </w:p>
                           <w:p>
                             <w:r>
-                              <w:t xml:space="preserve">Indicater was established in 2000 by Mike Day and Lou </w:t>
-                            </w:r>
-                            <w:proofErr w:type="spellStart"/>
-                            <w:r>
-                              <w:t>Willcock</w:t>
-                            </w:r>
-                            <w:proofErr w:type="spellEnd"/>
-                            <w:r>
-                              <w:t xml:space="preserve">. The company based in Henley provides web-based back of house online management systems for the hospitality industry. This software management system provides over 30 modules of critical business management tools for performing business operations and managing company data such as stocktaking, sales, payroll, recipe management and online booking systems.   </w:t>
+                              <w:t xml:space="preserve">Indicater was established in 2000 by Mike Day and Lou Willcock. The company based in Henley provides web-based back of house online management systems for the hospitality industry. This software management system provides over 30 modules of critical business management tools for performing business operations and managing company data such as stocktaking, sales, payroll, recipe management and online booking systems.   </w:t>
                             </w:r>
                           </w:p>
                         </w:txbxContent>
@@ -405,7 +370,7 @@
           </mc:Choice>
           <mc:Fallback>
             <w:pict>
-              <v:shape id="_x0000_s1027" type="#_x0000_t202" style="position:absolute;margin-left:-19.55pt;margin-top:10.35pt;width:590.25pt;height:122.25pt;z-index:251634176;visibility:visible;mso-wrap-style:square;mso-width-percent:0;mso-height-percent:0;mso-wrap-distance-left:9pt;mso-wrap-distance-top:3.6pt;mso-wrap-distance-right:9pt;mso-wrap-distance-bottom:3.6pt;mso-position-horizontal:absolute;mso-position-horizontal-relative:text;mso-position-vertical:absolute;mso-position-vertical-relative:text;mso-width-percent:0;mso-height-percent:0;mso-width-relative:margin;mso-height-relative:margin;v-text-anchor:top" o:gfxdata="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" stroked="f">
+              <v:shape w14:anchorId="2C69710C" id="_x0000_s1027" type="#_x0000_t202" style="position:absolute;margin-left:-19.55pt;margin-top:10.35pt;width:590.25pt;height:122.25pt;z-index:251634176;visibility:visible;mso-wrap-style:square;mso-width-percent:0;mso-height-percent:0;mso-wrap-distance-left:9pt;mso-wrap-distance-top:3.6pt;mso-wrap-distance-right:9pt;mso-wrap-distance-bottom:3.6pt;mso-position-horizontal:absolute;mso-position-horizontal-relative:text;mso-position-vertical:absolute;mso-position-vertical-relative:text;mso-width-percent:0;mso-height-percent:0;mso-width-relative:margin;mso-height-relative:margin;v-text-anchor:top" o:gfxdata="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" stroked="f">
                 <v:textbox>
                   <w:txbxContent>
                     <w:p>
@@ -420,29 +385,12 @@
                           <w:rFonts w:ascii="Buxton Sketch" w:hAnsi="Buxton Sketch"/>
                           <w:sz w:val="48"/>
                         </w:rPr>
-                        <w:t xml:space="preserve">About </w:t>
+                        <w:t>About Indicater</w:t>
                       </w:r>
-                      <w:proofErr w:type="spellStart"/>
-                      <w:r>
-                        <w:rPr>
-                          <w:rFonts w:ascii="Buxton Sketch" w:hAnsi="Buxton Sketch"/>
-                          <w:sz w:val="48"/>
-                        </w:rPr>
-                        <w:t>Indicater</w:t>
-                      </w:r>
-                      <w:proofErr w:type="spellEnd"/>
                     </w:p>
                     <w:p>
                       <w:r>
-                        <w:t xml:space="preserve">Indicater was established in 2000 by Mike Day and Lou </w:t>
-                      </w:r>
-                      <w:proofErr w:type="spellStart"/>
-                      <w:r>
-                        <w:t>Willcock</w:t>
-                      </w:r>
-                      <w:proofErr w:type="spellEnd"/>
-                      <w:r>
-                        <w:t xml:space="preserve">. The company based in Henley provides web-based back of house online management systems for the hospitality industry. This software management system provides over 30 modules of critical business management tools for performing business operations and managing company data such as stocktaking, sales, payroll, recipe management and online booking systems.   </w:t>
+                        <w:t xml:space="preserve">Indicater was established in 2000 by Mike Day and Lou Willcock. The company based in Henley provides web-based back of house online management systems for the hospitality industry. This software management system provides over 30 modules of critical business management tools for performing business operations and managing company data such as stocktaking, sales, payroll, recipe management and online booking systems.   </w:t>
                       </w:r>
                     </w:p>
                   </w:txbxContent>
@@ -518,21 +466,12 @@
                                 <w:sz w:val="48"/>
                               </w:rPr>
                             </w:pPr>
-                            <w:proofErr w:type="spellStart"/>
                             <w:r>
                               <w:rPr>
                                 <w:rFonts w:ascii="Buxton Sketch" w:hAnsi="Buxton Sketch"/>
                                 <w:sz w:val="48"/>
                               </w:rPr>
-                              <w:t>Indicater</w:t>
-                            </w:r>
-                            <w:proofErr w:type="spellEnd"/>
-                            <w:r>
-                              <w:rPr>
-                                <w:rFonts w:ascii="Buxton Sketch" w:hAnsi="Buxton Sketch"/>
-                                <w:sz w:val="48"/>
-                              </w:rPr>
-                              <w:t xml:space="preserve"> </w:t>
+                              <w:t xml:space="preserve">Indicater </w:t>
                             </w:r>
                             <w:r>
                               <w:rPr>
@@ -561,7 +500,7 @@
           </mc:Choice>
           <mc:Fallback>
             <w:pict>
-              <v:shape id="_x0000_s1028" type="#_x0000_t202" style="position:absolute;left:0;text-align:left;margin-left:291.9pt;margin-top:10.55pt;width:156.5pt;height:39.75pt;z-index:251724288;visibility:visible;mso-wrap-style:square;mso-width-percent:0;mso-height-percent:0;mso-wrap-distance-left:9pt;mso-wrap-distance-top:0;mso-wrap-distance-right:9pt;mso-wrap-distance-bottom:0;mso-position-horizontal:absolute;mso-position-horizontal-relative:text;mso-position-vertical:absolute;mso-position-vertical-relative:text;mso-width-percent:0;mso-height-percent:0;mso-width-relative:margin;mso-height-relative:margin;v-text-anchor:top" o:gfxdata="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" stroked="f">
+              <v:shape w14:anchorId="1EEEA37B" id="_x0000_s1028" type="#_x0000_t202" style="position:absolute;left:0;text-align:left;margin-left:291.9pt;margin-top:10.55pt;width:156.5pt;height:39.75pt;z-index:251724288;visibility:visible;mso-wrap-style:square;mso-width-percent:0;mso-height-percent:0;mso-wrap-distance-left:9pt;mso-wrap-distance-top:0;mso-wrap-distance-right:9pt;mso-wrap-distance-bottom:0;mso-position-horizontal:absolute;mso-position-horizontal-relative:text;mso-position-vertical:absolute;mso-position-vertical-relative:text;mso-width-percent:0;mso-height-percent:0;mso-width-relative:margin;mso-height-relative:margin;v-text-anchor:top" o:gfxdata="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" stroked="f">
                 <v:textbox>
                   <w:txbxContent>
                     <w:p>
@@ -571,21 +510,12 @@
                           <w:sz w:val="48"/>
                         </w:rPr>
                       </w:pPr>
-                      <w:proofErr w:type="spellStart"/>
                       <w:r>
                         <w:rPr>
                           <w:rFonts w:ascii="Buxton Sketch" w:hAnsi="Buxton Sketch"/>
                           <w:sz w:val="48"/>
                         </w:rPr>
-                        <w:t>Indicater</w:t>
-                      </w:r>
-                      <w:proofErr w:type="spellEnd"/>
-                      <w:r>
-                        <w:rPr>
-                          <w:rFonts w:ascii="Buxton Sketch" w:hAnsi="Buxton Sketch"/>
-                          <w:sz w:val="48"/>
-                        </w:rPr>
-                        <w:t xml:space="preserve"> </w:t>
+                        <w:t xml:space="preserve">Indicater </w:t>
                       </w:r>
                       <w:r>
                         <w:rPr>
@@ -637,7 +567,7 @@
                     </pic:cNvPicPr>
                   </pic:nvPicPr>
                   <pic:blipFill>
-                    <a:blip r:embed="rId8">
+                    <a:blip r:embed="rId7">
                       <a:extLst>
                         <a:ext uri="{28A0092B-C50C-407E-A947-70E740481C1C}">
                           <a14:useLocalDpi xmlns:a14="http://schemas.microsoft.com/office/drawing/2010/main" val="0"/>
@@ -706,7 +636,7 @@
                     </pic:cNvPicPr>
                   </pic:nvPicPr>
                   <pic:blipFill>
-                    <a:blip r:embed="rId9">
+                    <a:blip r:embed="rId8">
                       <a:extLst>
                         <a:ext uri="{28A0092B-C50C-407E-A947-70E740481C1C}">
                           <a14:useLocalDpi xmlns:a14="http://schemas.microsoft.com/office/drawing/2010/main" val="0"/>
@@ -774,7 +704,7 @@
                     </pic:cNvPicPr>
                   </pic:nvPicPr>
                   <pic:blipFill>
-                    <a:blip r:embed="rId10">
+                    <a:blip r:embed="rId9">
                       <a:extLst>
                         <a:ext uri="{28A0092B-C50C-407E-A947-70E740481C1C}">
                           <a14:useLocalDpi xmlns:a14="http://schemas.microsoft.com/office/drawing/2010/main" val="0"/>
@@ -817,7 +747,7 @@
         </w:rPr>
         <w:pict>
           <v:shape id="_x0000_s1027" type="#_x0000_t75" style="position:absolute;margin-left:218pt;margin-top:1.55pt;width:150pt;height:97.5pt;z-index:251663360;mso-position-horizontal-relative:text;mso-position-vertical-relative:text;mso-width-relative:page;mso-height-relative:page">
-            <v:imagedata r:id="rId11" o:title="Rhubarb"/>
+            <v:imagedata r:id="rId10" o:title="Rhubarb"/>
             <w10:wrap type="square"/>
           </v:shape>
         </w:pict>
@@ -898,15 +828,7 @@
                           </w:p>
                           <w:p>
                             <w:r>
-                              <w:t xml:space="preserve">During my role as an </w:t>
-                            </w:r>
-                            <w:proofErr w:type="spellStart"/>
-                            <w:r>
-                              <w:t>Indicater</w:t>
-                            </w:r>
-                            <w:proofErr w:type="spellEnd"/>
-                            <w:r>
-                              <w:t xml:space="preserve"> Intern I worked in a small team of software developers and a project manager based at the head office in Henley. My role within the technical team was mainly centred in the testing department although the position incorporated other areas of work such as monthly software releases, editing webpages and documenting new processes and amendments to the system.</w:t>
+                              <w:t>During my role as an Indicater Intern I worked in a small team of software developers and a project manager based at the head office in Henley. My role within the technical team was mainly centred in the testing department although the position incorporated other areas of work such as monthly software releases, editing webpages and documenting new processes and amendments to the system.</w:t>
                             </w:r>
                           </w:p>
                           <w:p>
@@ -936,7 +858,7 @@
           </mc:Choice>
           <mc:Fallback>
             <w:pict>
-              <v:shape id="_x0000_s1029" type="#_x0000_t202" style="position:absolute;margin-left:-601.85pt;margin-top:12.4pt;width:590.25pt;height:141.5pt;z-index:251731456;visibility:visible;mso-wrap-style:square;mso-width-percent:0;mso-height-percent:0;mso-wrap-distance-left:9pt;mso-wrap-distance-top:0;mso-wrap-distance-right:9pt;mso-wrap-distance-bottom:0;mso-position-horizontal:absolute;mso-position-horizontal-relative:text;mso-position-vertical:absolute;mso-position-vertical-relative:text;mso-width-percent:0;mso-height-percent:0;mso-width-relative:margin;mso-height-relative:margin;v-text-anchor:top" o:gfxdata="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" stroked="f">
+              <v:shape w14:anchorId="325B5043" id="_x0000_s1029" type="#_x0000_t202" style="position:absolute;margin-left:-601.85pt;margin-top:12.4pt;width:590.25pt;height:141.5pt;z-index:251731456;visibility:visible;mso-wrap-style:square;mso-width-percent:0;mso-height-percent:0;mso-wrap-distance-left:9pt;mso-wrap-distance-top:0;mso-wrap-distance-right:9pt;mso-wrap-distance-bottom:0;mso-position-horizontal:absolute;mso-position-horizontal-relative:text;mso-position-vertical:absolute;mso-position-vertical-relative:text;mso-width-percent:0;mso-height-percent:0;mso-width-relative:margin;mso-height-relative:margin;v-text-anchor:top" o:gfxdata="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" stroked="f">
                 <v:textbox>
                   <w:txbxContent>
                     <w:p>
@@ -963,15 +885,7 @@
                     </w:p>
                     <w:p>
                       <w:r>
-                        <w:t xml:space="preserve">During my role as an </w:t>
-                      </w:r>
-                      <w:proofErr w:type="spellStart"/>
-                      <w:r>
-                        <w:t>Indicater</w:t>
-                      </w:r>
-                      <w:proofErr w:type="spellEnd"/>
-                      <w:r>
-                        <w:t xml:space="preserve"> Intern I worked in a small team of software developers and a project manager based at the head office in Henley. My role within the technical team was mainly centred in the testing department although the position incorporated other areas of work such as monthly software releases, editing webpages and documenting new processes and amendments to the system.</w:t>
+                        <w:t>During my role as an Indicater Intern I worked in a small team of software developers and a project manager based at the head office in Henley. My role within the technical team was mainly centred in the testing department although the position incorporated other areas of work such as monthly software releases, editing webpages and documenting new processes and amendments to the system.</w:t>
                       </w:r>
                     </w:p>
                     <w:p>
@@ -1024,7 +938,7 @@
                     </pic:cNvPicPr>
                   </pic:nvPicPr>
                   <pic:blipFill>
-                    <a:blip r:embed="rId12">
+                    <a:blip r:embed="rId11">
                       <a:extLst>
                         <a:ext uri="{28A0092B-C50C-407E-A947-70E740481C1C}">
                           <a14:useLocalDpi xmlns:a14="http://schemas.microsoft.com/office/drawing/2010/main" val="0"/>
@@ -1067,7 +981,7 @@
         </w:rPr>
         <w:pict>
           <v:shape id="_x0000_s1026" type="#_x0000_t75" style="position:absolute;margin-left:311pt;margin-top:5.1pt;width:153pt;height:100.5pt;z-index:251661312;mso-position-horizontal-relative:text;mso-position-vertical-relative:text;mso-width-relative:page;mso-height-relative:page">
-            <v:imagedata r:id="rId13" o:title="G4SClient"/>
+            <v:imagedata r:id="rId12" o:title="G4SClient"/>
             <w10:wrap type="square"/>
           </v:shape>
         </w:pict>
@@ -1103,7 +1017,7 @@
                     </pic:cNvPicPr>
                   </pic:nvPicPr>
                   <pic:blipFill>
-                    <a:blip r:embed="rId14">
+                    <a:blip r:embed="rId13">
                       <a:extLst>
                         <a:ext uri="{28A0092B-C50C-407E-A947-70E740481C1C}">
                           <a14:useLocalDpi xmlns:a14="http://schemas.microsoft.com/office/drawing/2010/main" val="0"/>
@@ -1370,7 +1284,10 @@
                               <w:spacing w:after="160" w:line="259" w:lineRule="auto"/>
                             </w:pPr>
                             <w:r>
-                              <w:t>A few times there seem to be unrealistic time constraints and deadlines.</w:t>
+                              <w:t xml:space="preserve">At </w:t>
+                            </w:r>
+                            <w:r>
+                              <w:t>times there seem to be unrealistic time constraints and deadlines.</w:t>
                             </w:r>
                           </w:p>
                           <w:p>
@@ -1383,21 +1300,10 @@
                               <w:spacing w:after="160" w:line="259" w:lineRule="auto"/>
                             </w:pPr>
                             <w:r>
-                              <w:t>Although working in a small team of developers allows you that exposure it also proved quite difficult to get help with tasks.</w:t>
+                              <w:t>Some tasks are mundane until you automated them.</w:t>
                             </w:r>
-                          </w:p>
-                          <w:p>
-                            <w:pPr>
-                              <w:pStyle w:val="ListParagraph"/>
-                              <w:numPr>
-                                <w:ilvl w:val="0"/>
-                                <w:numId w:val="8"/>
-                              </w:numPr>
-                              <w:spacing w:after="160" w:line="259" w:lineRule="auto"/>
-                            </w:pPr>
-                            <w:r>
-                              <w:t>Some technologies in use are dated and prove troublesome.</w:t>
-                            </w:r>
+                            <w:bookmarkStart w:id="0" w:name="_GoBack"/>
+                            <w:bookmarkEnd w:id="0"/>
                           </w:p>
                           <w:p>
                             <w:pPr>
@@ -1444,7 +1350,7 @@
           </mc:Choice>
           <mc:Fallback>
             <w:pict>
-              <v:shape id="_x0000_s1030" type="#_x0000_t202" style="position:absolute;margin-left:3.65pt;margin-top:36.25pt;width:667.85pt;height:361.2pt;z-index:251642368;visibility:visible;mso-wrap-style:square;mso-width-percent:0;mso-height-percent:0;mso-wrap-distance-left:9pt;mso-wrap-distance-top:3.6pt;mso-wrap-distance-right:9pt;mso-wrap-distance-bottom:3.6pt;mso-position-horizontal:absolute;mso-position-horizontal-relative:text;mso-position-vertical:absolute;mso-position-vertical-relative:text;mso-width-percent:0;mso-height-percent:0;mso-width-relative:margin;mso-height-relative:margin;v-text-anchor:top" o:gfxdata="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" stroked="f">
+              <v:shape w14:anchorId="53A98750" id="_x0000_s1030" type="#_x0000_t202" style="position:absolute;margin-left:3.65pt;margin-top:36.25pt;width:667.85pt;height:361.2pt;z-index:251642368;visibility:visible;mso-wrap-style:square;mso-width-percent:0;mso-height-percent:0;mso-wrap-distance-left:9pt;mso-wrap-distance-top:3.6pt;mso-wrap-distance-right:9pt;mso-wrap-distance-bottom:3.6pt;mso-position-horizontal:absolute;mso-position-horizontal-relative:text;mso-position-vertical:absolute;mso-position-vertical-relative:text;mso-width-percent:0;mso-height-percent:0;mso-width-relative:margin;mso-height-relative:margin;v-text-anchor:top" o:gfxdata="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" stroked="f">
                 <v:textbox>
                   <w:txbxContent>
                     <w:p>
@@ -1624,7 +1530,10 @@
                         <w:spacing w:after="160" w:line="259" w:lineRule="auto"/>
                       </w:pPr>
                       <w:r>
-                        <w:t>A few times there seem to be unrealistic time constraints and deadlines.</w:t>
+                        <w:t xml:space="preserve">At </w:t>
+                      </w:r>
+                      <w:r>
+                        <w:t>times there seem to be unrealistic time constraints and deadlines.</w:t>
                       </w:r>
                     </w:p>
                     <w:p>
@@ -1637,21 +1546,10 @@
                         <w:spacing w:after="160" w:line="259" w:lineRule="auto"/>
                       </w:pPr>
                       <w:r>
-                        <w:t>Although working in a small team of developers allows you that exposure it also proved quite difficult to get help with tasks.</w:t>
+                        <w:t>Some tasks are mundane until you automated them.</w:t>
                       </w:r>
-                    </w:p>
-                    <w:p>
-                      <w:pPr>
-                        <w:pStyle w:val="ListParagraph"/>
-                        <w:numPr>
-                          <w:ilvl w:val="0"/>
-                          <w:numId w:val="8"/>
-                        </w:numPr>
-                        <w:spacing w:after="160" w:line="259" w:lineRule="auto"/>
-                      </w:pPr>
-                      <w:r>
-                        <w:t>Some technologies in use are dated and prove troublesome.</w:t>
-                      </w:r>
+                      <w:bookmarkStart w:id="1" w:name="_GoBack"/>
+                      <w:bookmarkEnd w:id="1"/>
                     </w:p>
                     <w:p>
                       <w:pPr>
@@ -1849,11 +1747,9 @@
                                 <w:numId w:val="11"/>
                               </w:numPr>
                             </w:pPr>
-                            <w:proofErr w:type="spellStart"/>
                             <w:r>
                               <w:t>Javascript</w:t>
                             </w:r>
-                            <w:proofErr w:type="spellEnd"/>
                           </w:p>
                           <w:p>
                             <w:pPr>
@@ -1899,7 +1795,7 @@
           </mc:Choice>
           <mc:Fallback>
             <w:pict>
-              <v:shape id="_x0000_s1031" type="#_x0000_t202" style="position:absolute;margin-left:315.9pt;margin-top:183.65pt;width:254.45pt;height:187.1pt;z-index:251672064;visibility:visible;mso-wrap-style:square;mso-width-percent:0;mso-height-percent:0;mso-wrap-distance-left:9pt;mso-wrap-distance-top:3.6pt;mso-wrap-distance-right:9pt;mso-wrap-distance-bottom:3.6pt;mso-position-horizontal:absolute;mso-position-horizontal-relative:text;mso-position-vertical:absolute;mso-position-vertical-relative:text;mso-width-percent:0;mso-height-percent:0;mso-width-relative:margin;mso-height-relative:margin;v-text-anchor:top" o:gfxdata="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" stroked="f">
+              <v:shape w14:anchorId="288967E3" id="_x0000_s1031" type="#_x0000_t202" style="position:absolute;margin-left:315.9pt;margin-top:183.65pt;width:254.45pt;height:187.1pt;z-index:251672064;visibility:visible;mso-wrap-style:square;mso-width-percent:0;mso-height-percent:0;mso-wrap-distance-left:9pt;mso-wrap-distance-top:3.6pt;mso-wrap-distance-right:9pt;mso-wrap-distance-bottom:3.6pt;mso-position-horizontal:absolute;mso-position-horizontal-relative:text;mso-position-vertical:absolute;mso-position-vertical-relative:text;mso-width-percent:0;mso-height-percent:0;mso-width-relative:margin;mso-height-relative:margin;v-text-anchor:top" o:gfxdata="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" stroked="f">
                 <v:textbox>
                   <w:txbxContent>
                     <w:p>
@@ -2013,11 +1909,9 @@
                           <w:numId w:val="11"/>
                         </w:numPr>
                       </w:pPr>
-                      <w:proofErr w:type="spellStart"/>
                       <w:r>
                         <w:t>Javascript</w:t>
                       </w:r>
-                      <w:proofErr w:type="spellEnd"/>
                     </w:p>
                     <w:p>
                       <w:pPr>
@@ -2083,7 +1977,7 @@
                     </pic:cNvPicPr>
                   </pic:nvPicPr>
                   <pic:blipFill>
-                    <a:blip r:embed="rId15">
+                    <a:blip r:embed="rId14">
                       <a:extLst>
                         <a:ext uri="{28A0092B-C50C-407E-A947-70E740481C1C}">
                           <a14:useLocalDpi xmlns:a14="http://schemas.microsoft.com/office/drawing/2010/main" val="0"/>
@@ -2195,7 +2089,7 @@
           </mc:Choice>
           <mc:Fallback>
             <w:pict>
-              <v:rect id="Rectangle 12" o:spid="_x0000_s1026" style="position:absolute;margin-left:-182.1pt;margin-top:412.05pt;width:1248pt;height:10.5pt;z-index:251729408;visibility:visible;mso-wrap-style:square;mso-width-percent:0;mso-wrap-distance-left:9pt;mso-wrap-distance-top:0;mso-wrap-distance-right:9pt;mso-wrap-distance-bottom:0;mso-position-horizontal:absolute;mso-position-horizontal-relative:text;mso-position-vertical:absolute;mso-position-vertical-relative:text;mso-width-percent:0;mso-width-relative:margin;v-text-anchor:middle" o:gfxdata="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" fillcolor="#751f28" strokecolor="#751f28" strokeweight="2pt"/>
+              <v:rect w14:anchorId="23181561" id="Rectangle 12" o:spid="_x0000_s1026" style="position:absolute;margin-left:-182.1pt;margin-top:412.05pt;width:1248pt;height:10.5pt;z-index:251729408;visibility:visible;mso-wrap-style:square;mso-width-percent:0;mso-wrap-distance-left:9pt;mso-wrap-distance-top:0;mso-wrap-distance-right:9pt;mso-wrap-distance-bottom:0;mso-position-horizontal:absolute;mso-position-horizontal-relative:text;mso-position-vertical:absolute;mso-position-vertical-relative:text;mso-width-percent:0;mso-width-relative:margin;v-text-anchor:middle" o:gfxdata="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" fillcolor="#751f28" strokecolor="#751f28" strokeweight="2pt"/>
             </w:pict>
           </mc:Fallback>
         </mc:AlternateContent>
@@ -2332,7 +2226,7 @@
           </mc:Choice>
           <mc:Fallback>
             <w:pict>
-              <v:shape id="_x0000_s1032" type="#_x0000_t202" style="position:absolute;margin-left:4.25pt;margin-top:9.5pt;width:160.1pt;height:160.1pt;z-index:251721216;visibility:visible;mso-wrap-style:square;mso-width-percent:0;mso-height-percent:0;mso-wrap-distance-left:9pt;mso-wrap-distance-top:3.6pt;mso-wrap-distance-right:9pt;mso-wrap-distance-bottom:3.6pt;mso-position-horizontal:absolute;mso-position-horizontal-relative:text;mso-position-vertical:absolute;mso-position-vertical-relative:text;mso-width-percent:0;mso-height-percent:0;mso-width-relative:margin;mso-height-relative:margin;v-text-anchor:top" o:gfxdata="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" stroked="f">
+              <v:shape w14:anchorId="40B011AC" id="_x0000_s1032" type="#_x0000_t202" style="position:absolute;margin-left:4.25pt;margin-top:9.5pt;width:160.1pt;height:160.1pt;z-index:251721216;visibility:visible;mso-wrap-style:square;mso-width-percent:0;mso-height-percent:0;mso-wrap-distance-left:9pt;mso-wrap-distance-top:3.6pt;mso-wrap-distance-right:9pt;mso-wrap-distance-bottom:3.6pt;mso-position-horizontal:absolute;mso-position-horizontal-relative:text;mso-position-vertical:absolute;mso-position-vertical-relative:text;mso-width-percent:0;mso-height-percent:0;mso-width-relative:margin;mso-height-relative:margin;v-text-anchor:top" o:gfxdata="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" stroked="f">
                 <v:textbox>
                   <w:txbxContent>
                     <w:p>
@@ -2496,7 +2390,7 @@
           </mc:Choice>
           <mc:Fallback>
             <w:pict>
-              <v:shape id="_x0000_s1033" type="#_x0000_t202" style="position:absolute;margin-left:-19.95pt;margin-top:209.35pt;width:326.45pt;height:169.6pt;z-index:251681280;visibility:visible;mso-wrap-style:square;mso-width-percent:0;mso-height-percent:0;mso-wrap-distance-left:9pt;mso-wrap-distance-top:3.6pt;mso-wrap-distance-right:9pt;mso-wrap-distance-bottom:3.6pt;mso-position-horizontal:absolute;mso-position-horizontal-relative:text;mso-position-vertical:absolute;mso-position-vertical-relative:text;mso-width-percent:0;mso-height-percent:0;mso-width-relative:margin;mso-height-relative:margin;v-text-anchor:top" o:gfxdata="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" stroked="f">
+              <v:shape w14:anchorId="4556733F" id="_x0000_s1033" type="#_x0000_t202" style="position:absolute;margin-left:-19.95pt;margin-top:209.35pt;width:326.45pt;height:169.6pt;z-index:251681280;visibility:visible;mso-wrap-style:square;mso-width-percent:0;mso-height-percent:0;mso-wrap-distance-left:9pt;mso-wrap-distance-top:3.6pt;mso-wrap-distance-right:9pt;mso-wrap-distance-bottom:3.6pt;mso-position-horizontal:absolute;mso-position-horizontal-relative:text;mso-position-vertical:absolute;mso-position-vertical-relative:text;mso-width-percent:0;mso-height-percent:0;mso-width-relative:margin;mso-height-relative:margin;v-text-anchor:top" o:gfxdata="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" stroked="f">
                 <v:textbox>
                   <w:txbxContent>
                     <w:p>
@@ -2531,8 +2425,6 @@
       <w:r>
         <w:t xml:space="preserve"> </w:t>
       </w:r>
-      <w:bookmarkStart w:id="0" w:name="_GoBack"/>
-      <w:bookmarkEnd w:id="0"/>
     </w:p>
     <w:sectPr>
       <w:pgSz w:w="27386" w:h="18654" w:orient="landscape" w:code="258"/>
@@ -2545,10 +2437,10 @@
 </file>
 
 <file path=word/numbering.xml><?xml version="1.0" encoding="utf-8"?>
-<w:numbering xmlns:wpc="http://schemas.microsoft.com/office/word/2010/wordprocessingCanvas" xmlns:mc="http://schemas.openxmlformats.org/markup-compatibility/2006" xmlns:o="urn:schemas-microsoft-com:office:office" xmlns:r="http://schemas.openxmlformats.org/officeDocument/2006/relationships" xmlns:m="http://schemas.openxmlformats.org/officeDocument/2006/math" xmlns:v="urn:schemas-microsoft-com:vml" xmlns:wp14="http://schemas.microsoft.com/office/word/2010/wordprocessingDrawing" xmlns:wp="http://schemas.openxmlformats.org/drawingml/2006/wordprocessingDrawing" xmlns:w10="urn:schemas-microsoft-com:office:word" xmlns:w="http://schemas.openxmlformats.org/wordprocessingml/2006/main" xmlns:w14="http://schemas.microsoft.com/office/word/2010/wordml" xmlns:wpg="http://schemas.microsoft.com/office/word/2010/wordprocessingGroup" xmlns:wpi="http://schemas.microsoft.com/office/word/2010/wordprocessingInk" xmlns:wne="http://schemas.microsoft.com/office/word/2006/wordml" xmlns:wps="http://schemas.microsoft.com/office/word/2010/wordprocessingShape" mc:Ignorable="w14 wp14">
+<w:numbering xmlns:wpc="http://schemas.microsoft.com/office/word/2010/wordprocessingCanvas" xmlns:mc="http://schemas.openxmlformats.org/markup-compatibility/2006" xmlns:o="urn:schemas-microsoft-com:office:office" xmlns:r="http://schemas.openxmlformats.org/officeDocument/2006/relationships" xmlns:m="http://schemas.openxmlformats.org/officeDocument/2006/math" xmlns:v="urn:schemas-microsoft-com:vml" xmlns:wp14="http://schemas.microsoft.com/office/word/2010/wordprocessingDrawing" xmlns:wp="http://schemas.openxmlformats.org/drawingml/2006/wordprocessingDrawing" xmlns:w10="urn:schemas-microsoft-com:office:word" xmlns:w="http://schemas.openxmlformats.org/wordprocessingml/2006/main" xmlns:w14="http://schemas.microsoft.com/office/word/2010/wordml" xmlns:w15="http://schemas.microsoft.com/office/word/2012/wordml" xmlns:wpg="http://schemas.microsoft.com/office/word/2010/wordprocessingGroup" xmlns:wpi="http://schemas.microsoft.com/office/word/2010/wordprocessingInk" xmlns:wne="http://schemas.microsoft.com/office/word/2006/wordml" xmlns:wps="http://schemas.microsoft.com/office/word/2010/wordprocessingShape" mc:Ignorable="w14 w15 wp14">
   <w:numPicBullet w:numPicBulletId="0">
     <w:pict>
-      <v:shapetype id="_x0000_t75" coordsize="21600,21600" o:spt="75" o:preferrelative="t" path="m@4@5l@4@11@9@11@9@5xe" filled="f" stroked="f">
+      <v:shapetype w14:anchorId="7B16B7E0" id="_x0000_t75" coordsize="21600,21600" o:spt="75" o:preferrelative="t" path="m@4@5l@4@11@9@11@9@5xe" filled="f" stroked="f">
         <v:stroke joinstyle="miter"/>
         <v:formulas>
           <v:f eqn="if lineDrawn pixelLineWidth 0"/>
@@ -2567,12 +2459,12 @@
         <v:path o:extrusionok="f" gradientshapeok="t" o:connecttype="rect"/>
         <o:lock v:ext="edit" aspectratio="t"/>
       </v:shapetype>
-      <v:shape id="_x0000_i1121" type="#_x0000_t75" style="width:35.45pt;height:41.9pt" o:bullet="t">
+      <v:shape id="_x0000_i1029" type="#_x0000_t75" style="width:35.25pt;height:42pt" o:bullet="t">
         <v:imagedata r:id="rId1" o:title="cherry"/>
       </v:shape>
     </w:pict>
   </w:numPicBullet>
-  <w:abstractNum w:abstractNumId="0">
+  <w:abstractNum w:abstractNumId="0" w15:restartNumberingAfterBreak="0">
     <w:nsid w:val="0DAC366B"/>
     <w:multiLevelType w:val="hybridMultilevel"/>
     <w:tmpl w:val="CA66671A"/>
@@ -2685,7 +2577,7 @@
       </w:rPr>
     </w:lvl>
   </w:abstractNum>
-  <w:abstractNum w:abstractNumId="1">
+  <w:abstractNum w:abstractNumId="1" w15:restartNumberingAfterBreak="0">
     <w:nsid w:val="100007CB"/>
     <w:multiLevelType w:val="hybridMultilevel"/>
     <w:tmpl w:val="44409E7A"/>
@@ -2800,7 +2692,7 @@
       </w:rPr>
     </w:lvl>
   </w:abstractNum>
-  <w:abstractNum w:abstractNumId="2">
+  <w:abstractNum w:abstractNumId="2" w15:restartNumberingAfterBreak="0">
     <w:nsid w:val="133A538B"/>
     <w:multiLevelType w:val="hybridMultilevel"/>
     <w:tmpl w:val="9DB480DE"/>
@@ -2915,7 +2807,7 @@
       </w:rPr>
     </w:lvl>
   </w:abstractNum>
-  <w:abstractNum w:abstractNumId="3">
+  <w:abstractNum w:abstractNumId="3" w15:restartNumberingAfterBreak="0">
     <w:nsid w:val="22B540EF"/>
     <w:multiLevelType w:val="hybridMultilevel"/>
     <w:tmpl w:val="8B466338"/>
@@ -3030,7 +2922,7 @@
       </w:rPr>
     </w:lvl>
   </w:abstractNum>
-  <w:abstractNum w:abstractNumId="4">
+  <w:abstractNum w:abstractNumId="4" w15:restartNumberingAfterBreak="0">
     <w:nsid w:val="244231B3"/>
     <w:multiLevelType w:val="hybridMultilevel"/>
     <w:tmpl w:val="96804BB2"/>
@@ -3145,7 +3037,7 @@
       </w:rPr>
     </w:lvl>
   </w:abstractNum>
-  <w:abstractNum w:abstractNumId="5">
+  <w:abstractNum w:abstractNumId="5" w15:restartNumberingAfterBreak="0">
     <w:nsid w:val="3F816C84"/>
     <w:multiLevelType w:val="hybridMultilevel"/>
     <w:tmpl w:val="81A4ED1A"/>
@@ -3260,7 +3152,7 @@
       </w:rPr>
     </w:lvl>
   </w:abstractNum>
-  <w:abstractNum w:abstractNumId="6">
+  <w:abstractNum w:abstractNumId="6" w15:restartNumberingAfterBreak="0">
     <w:nsid w:val="54D37846"/>
     <w:multiLevelType w:val="hybridMultilevel"/>
     <w:tmpl w:val="E8FA400C"/>
@@ -3373,7 +3265,7 @@
       </w:rPr>
     </w:lvl>
   </w:abstractNum>
-  <w:abstractNum w:abstractNumId="7">
+  <w:abstractNum w:abstractNumId="7" w15:restartNumberingAfterBreak="0">
     <w:nsid w:val="57DD1068"/>
     <w:multiLevelType w:val="hybridMultilevel"/>
     <w:tmpl w:val="1E64640A"/>
@@ -3488,7 +3380,7 @@
       </w:rPr>
     </w:lvl>
   </w:abstractNum>
-  <w:abstractNum w:abstractNumId="8">
+  <w:abstractNum w:abstractNumId="8" w15:restartNumberingAfterBreak="0">
     <w:nsid w:val="5AD558EB"/>
     <w:multiLevelType w:val="hybridMultilevel"/>
     <w:tmpl w:val="FE26856E"/>
@@ -3601,7 +3493,7 @@
       </w:rPr>
     </w:lvl>
   </w:abstractNum>
-  <w:abstractNum w:abstractNumId="9">
+  <w:abstractNum w:abstractNumId="9" w15:restartNumberingAfterBreak="0">
     <w:nsid w:val="69787D50"/>
     <w:multiLevelType w:val="hybridMultilevel"/>
     <w:tmpl w:val="59EC13A2"/>
@@ -3716,7 +3608,7 @@
       </w:rPr>
     </w:lvl>
   </w:abstractNum>
-  <w:abstractNum w:abstractNumId="10">
+  <w:abstractNum w:abstractNumId="10" w15:restartNumberingAfterBreak="0">
     <w:nsid w:val="7E931810"/>
     <w:multiLevelType w:val="hybridMultilevel"/>
     <w:tmpl w:val="81D08734"/>
@@ -3868,7 +3760,7 @@
 </file>
 
 <file path=word/styles.xml><?xml version="1.0" encoding="utf-8"?>
-<w:styles xmlns:mc="http://schemas.openxmlformats.org/markup-compatibility/2006" xmlns:r="http://schemas.openxmlformats.org/officeDocument/2006/relationships" xmlns:w="http://schemas.openxmlformats.org/wordprocessingml/2006/main" xmlns:w14="http://schemas.microsoft.com/office/word/2010/wordml" mc:Ignorable="w14">
+<w:styles xmlns:mc="http://schemas.openxmlformats.org/markup-compatibility/2006" xmlns:r="http://schemas.openxmlformats.org/officeDocument/2006/relationships" xmlns:w="http://schemas.openxmlformats.org/wordprocessingml/2006/main" xmlns:w14="http://schemas.microsoft.com/office/word/2010/wordml" xmlns:w15="http://schemas.microsoft.com/office/word/2012/wordml" mc:Ignorable="w14 w15">
   <w:docDefaults>
     <w:rPrDefault>
       <w:rPr>
@@ -3884,375 +3776,378 @@
       </w:pPr>
     </w:pPrDefault>
   </w:docDefaults>
-  <w:latentStyles w:defLockedState="0" w:defUIPriority="99" w:defSemiHidden="1" w:defUnhideWhenUsed="1" w:defQFormat="0" w:count="267">
-    <w:lsdException w:name="Normal" w:semiHidden="0" w:uiPriority="0" w:unhideWhenUsed="0" w:qFormat="1"/>
-    <w:lsdException w:name="heading 1" w:semiHidden="0" w:uiPriority="9" w:unhideWhenUsed="0" w:qFormat="1"/>
-    <w:lsdException w:name="heading 2" w:uiPriority="9" w:qFormat="1"/>
-    <w:lsdException w:name="heading 3" w:uiPriority="9" w:qFormat="1"/>
-    <w:lsdException w:name="heading 4" w:uiPriority="9" w:qFormat="1"/>
-    <w:lsdException w:name="heading 5" w:uiPriority="9" w:qFormat="1"/>
-    <w:lsdException w:name="heading 6" w:uiPriority="9" w:qFormat="1"/>
-    <w:lsdException w:name="heading 7" w:uiPriority="9" w:qFormat="1"/>
-    <w:lsdException w:name="heading 8" w:uiPriority="9" w:qFormat="1"/>
-    <w:lsdException w:name="heading 9" w:uiPriority="9" w:qFormat="1"/>
-    <w:lsdException w:name="toc 1" w:uiPriority="39"/>
-    <w:lsdException w:name="toc 2" w:uiPriority="39"/>
-    <w:lsdException w:name="toc 3" w:uiPriority="39"/>
-    <w:lsdException w:name="toc 4" w:uiPriority="39"/>
-    <w:lsdException w:name="toc 5" w:uiPriority="39"/>
-    <w:lsdException w:name="toc 6" w:uiPriority="39"/>
-    <w:lsdException w:name="toc 7" w:uiPriority="39"/>
-    <w:lsdException w:name="toc 8" w:uiPriority="39"/>
-    <w:lsdException w:name="toc 9" w:uiPriority="39"/>
-    <w:lsdException w:name="caption" w:uiPriority="35" w:qFormat="1"/>
-    <w:lsdException w:name="Title" w:semiHidden="0" w:uiPriority="10" w:unhideWhenUsed="0" w:qFormat="1"/>
-    <w:lsdException w:name="Default Paragraph Font" w:uiPriority="1"/>
-    <w:lsdException w:name="Subtitle" w:semiHidden="0" w:uiPriority="11" w:unhideWhenUsed="0" w:qFormat="1"/>
-    <w:lsdException w:name="Strong" w:semiHidden="0" w:uiPriority="22" w:unhideWhenUsed="0" w:qFormat="1"/>
-    <w:lsdException w:name="Emphasis" w:semiHidden="0" w:uiPriority="20" w:unhideWhenUsed="0" w:qFormat="1"/>
-    <w:lsdException w:name="Table Grid" w:semiHidden="0" w:uiPriority="59" w:unhideWhenUsed="0"/>
-    <w:lsdException w:name="Placeholder Text" w:unhideWhenUsed="0"/>
-    <w:lsdException w:name="No Spacing" w:semiHidden="0" w:uiPriority="1" w:unhideWhenUsed="0" w:qFormat="1"/>
-    <w:lsdException w:name="Light Shading" w:semiHidden="0" w:uiPriority="60" w:unhideWhenUsed="0"/>
-    <w:lsdException w:name="Light List" w:semiHidden="0" w:uiPriority="61" w:unhideWhenUsed="0"/>
-    <w:lsdException w:name="Light Grid" w:semiHidden="0" w:uiPriority="62" w:unhideWhenUsed="0"/>
-    <w:lsdException w:name="Medium Shading 1" w:semiHidden="0" w:uiPriority="63" w:unhideWhenUsed="0"/>
-    <w:lsdException w:name="Medium Shading 2" w:semiHidden="0" w:uiPriority="64" w:unhideWhenUsed="0"/>
-    <w:lsdException w:name="Medium List 1" w:semiHidden="0" w:uiPriority="65" w:unhideWhenUsed="0"/>
-    <w:lsdException w:name="Medium List 2" w:semiHidden="0" w:uiPriority="66" w:unhideWhenUsed="0"/>
-    <w:lsdException w:name="Medium Grid 1" w:semiHidden="0" w:uiPriority="67" w:unhideWhenUsed="0"/>
-    <w:lsdException w:name="Medium Grid 2" w:semiHidden="0" w:uiPriority="68" w:unhideWhenUsed="0"/>
-    <w:lsdException w:name="Medium Grid 3" w:semiHidden="0" w:uiPriority="69" w:unhideWhenUsed="0"/>
-    <w:lsdException w:name="Dark List" w:semiHidden="0" w:uiPriority="70" w:unhideWhenUsed="0"/>
-    <w:lsdException w:name="Colorful Shading" w:semiHidden="0" w:uiPriority="71" w:unhideWhenUsed="0"/>
-    <w:lsdException w:name="Colorful List" w:semiHidden="0" w:uiPriority="72" w:unhideWhenUsed="0"/>
-    <w:lsdException w:name="Colorful Grid" w:semiHidden="0" w:uiPriority="73" w:unhideWhenUsed="0"/>
-    <w:lsdException w:name="Light Shading Accent 1" w:semiHidden="0" w:uiPriority="60" w:unhideWhenUsed="0"/>
-    <w:lsdException w:name="Light List Accent 1" w:semiHidden="0" w:uiPriority="61" w:unhideWhenUsed="0"/>
-    <w:lsdException w:name="Light Grid Accent 1" w:semiHidden="0" w:uiPriority="62" w:unhideWhenUsed="0"/>
-    <w:lsdException w:name="Medium Shading 1 Accent 1" w:semiHidden="0" w:uiPriority="63" w:unhideWhenUsed="0"/>
-    <w:lsdException w:name="Medium Shading 2 Accent 1" w:semiHidden="0" w:uiPriority="64" w:unhideWhenUsed="0"/>
-    <w:lsdException w:name="Medium List 1 Accent 1" w:semiHidden="0" w:uiPriority="65" w:unhideWhenUsed="0"/>
-    <w:lsdException w:name="Revision" w:unhideWhenUsed="0"/>
-    <w:lsdException w:name="List Paragraph" w:semiHidden="0" w:uiPriority="34" w:unhideWhenUsed="0" w:qFormat="1"/>
-    <w:lsdException w:name="Quote" w:semiHidden="0" w:uiPriority="29" w:unhideWhenUsed="0" w:qFormat="1"/>
-    <w:lsdException w:name="Intense Quote" w:semiHidden="0" w:uiPriority="30" w:unhideWhenUsed="0" w:qFormat="1"/>
-    <w:lsdException w:name="Medium List 2 Accent 1" w:semiHidden="0" w:uiPriority="66" w:unhideWhenUsed="0"/>
-    <w:lsdException w:name="Medium Grid 1 Accent 1" w:semiHidden="0" w:uiPriority="67" w:unhideWhenUsed="0"/>
-    <w:lsdException w:name="Medium Grid 2 Accent 1" w:semiHidden="0" w:uiPriority="68" w:unhideWhenUsed="0"/>
-    <w:lsdException w:name="Medium Grid 3 Accent 1" w:semiHidden="0" w:uiPriority="69" w:unhideWhenUsed="0"/>
-    <w:lsdException w:name="Dark List Accent 1" w:semiHidden="0" w:uiPriority="70" w:unhideWhenUsed="0"/>
-    <w:lsdException w:name="Colorful Shading Accent 1" w:semiHidden="0" w:uiPriority="71" w:unhideWhenUsed="0"/>
-    <w:lsdException w:name="Colorful List Accent 1" w:semiHidden="0" w:uiPriority="72" w:unhideWhenUsed="0"/>
-    <w:lsdException w:name="Colorful Grid Accent 1" w:semiHidden="0" w:uiPriority="73" w:unhideWhenUsed="0"/>
-    <w:lsdException w:name="Light Shading Accent 2" w:semiHidden="0" w:uiPriority="60" w:unhideWhenUsed="0"/>
-    <w:lsdException w:name="Light List Accent 2" w:semiHidden="0" w:uiPriority="61" w:unhideWhenUsed="0"/>
-    <w:lsdException w:name="Light Grid Accent 2" w:semiHidden="0" w:uiPriority="62" w:unhideWhenUsed="0"/>
-    <w:lsdException w:name="Medium Shading 1 Accent 2" w:semiHidden="0" w:uiPriority="63" w:unhideWhenUsed="0"/>
-    <w:lsdException w:name="Medium Shading 2 Accent 2" w:semiHidden="0" w:uiPriority="64" w:unhideWhenUsed="0"/>
-    <w:lsdException w:name="Medium List 1 Accent 2" w:semiHidden="0" w:uiPriority="65" w:unhideWhenUsed="0"/>
-    <w:lsdException w:name="Medium List 2 Accent 2" w:semiHidden="0" w:uiPriority="66" w:unhideWhenUsed="0"/>
-    <w:lsdException w:name="Medium Grid 1 Accent 2" w:semiHidden="0" w:uiPriority="67" w:unhideWhenUsed="0"/>
-    <w:lsdException w:name="Medium Grid 2 Accent 2" w:semiHidden="0" w:uiPriority="68" w:unhideWhenUsed="0"/>
-    <w:lsdException w:name="Medium Grid 3 Accent 2" w:semiHidden="0" w:uiPriority="69" w:unhideWhenUsed="0"/>
-    <w:lsdException w:name="Dark List Accent 2" w:semiHidden="0" w:uiPriority="70" w:unhideWhenUsed="0"/>
-    <w:lsdException w:name="Colorful Shading Accent 2" w:semiHidden="0" w:uiPriority="71" w:unhideWhenUsed="0"/>
-    <w:lsdException w:name="Colorful List Accent 2" w:semiHidden="0" w:uiPriority="72" w:unhideWhenUsed="0"/>
-    <w:lsdException w:name="Colorful Grid Accent 2" w:semiHidden="0" w:uiPriority="73" w:unhideWhenUsed="0"/>
-    <w:lsdException w:name="Light Shading Accent 3" w:semiHidden="0" w:uiPriority="60" w:unhideWhenUsed="0"/>
-    <w:lsdException w:name="Light List Accent 3" w:semiHidden="0" w:uiPriority="61" w:unhideWhenUsed="0"/>
-    <w:lsdException w:name="Light Grid Accent 3" w:semiHidden="0" w:uiPriority="62" w:unhideWhenUsed="0"/>
-    <w:lsdException w:name="Medium Shading 1 Accent 3" w:semiHidden="0" w:uiPriority="63" w:unhideWhenUsed="0"/>
-    <w:lsdException w:name="Medium Shading 2 Accent 3" w:semiHidden="0" w:uiPriority="64" w:unhideWhenUsed="0"/>
-    <w:lsdException w:name="Medium List 1 Accent 3" w:semiHidden="0" w:uiPriority="65" w:unhideWhenUsed="0"/>
-    <w:lsdException w:name="Medium List 2 Accent 3" w:semiHidden="0" w:uiPriority="66" w:unhideWhenUsed="0"/>
-    <w:lsdException w:name="Medium Grid 1 Accent 3" w:semiHidden="0" w:uiPriority="67" w:unhideWhenUsed="0"/>
-    <w:lsdException w:name="Medium Grid 2 Accent 3" w:semiHidden="0" w:uiPriority="68" w:unhideWhenUsed="0"/>
-    <w:lsdException w:name="Medium Grid 3 Accent 3" w:semiHidden="0" w:uiPriority="69" w:unhideWhenUsed="0"/>
-    <w:lsdException w:name="Dark List Accent 3" w:semiHidden="0" w:uiPriority="70" w:unhideWhenUsed="0"/>
-    <w:lsdException w:name="Colorful Shading Accent 3" w:semiHidden="0" w:uiPriority="71" w:unhideWhenUsed="0"/>
-    <w:lsdException w:name="Colorful List Accent 3" w:semiHidden="0" w:uiPriority="72" w:unhideWhenUsed="0"/>
-    <w:lsdException w:name="Colorful Grid Accent 3" w:semiHidden="0" w:uiPriority="73" w:unhideWhenUsed="0"/>
-    <w:lsdException w:name="Light Shading Accent 4" w:semiHidden="0" w:uiPriority="60" w:unhideWhenUsed="0"/>
-    <w:lsdException w:name="Light List Accent 4" w:semiHidden="0" w:uiPriority="61" w:unhideWhenUsed="0"/>
-    <w:lsdException w:name="Light Grid Accent 4" w:semiHidden="0" w:uiPriority="62" w:unhideWhenUsed="0"/>
-    <w:lsdException w:name="Medium Shading 1 Accent 4" w:semiHidden="0" w:uiPriority="63" w:unhideWhenUsed="0"/>
-    <w:lsdException w:name="Medium Shading 2 Accent 4" w:semiHidden="0" w:uiPriority="64" w:unhideWhenUsed="0"/>
-    <w:lsdException w:name="Medium List 1 Accent 4" w:semiHidden="0" w:uiPriority="65" w:unhideWhenUsed="0"/>
-    <w:lsdException w:name="Medium List 2 Accent 4" w:semiHidden="0" w:uiPriority="66" w:unhideWhenUsed="0"/>
-    <w:lsdException w:name="Medium Grid 1 Accent 4" w:semiHidden="0" w:uiPriority="67" w:unhideWhenUsed="0"/>
-    <w:lsdException w:name="Medium Grid 2 Accent 4" w:semiHidden="0" w:uiPriority="68" w:unhideWhenUsed="0"/>
-    <w:lsdException w:name="Medium Grid 3 Accent 4" w:semiHidden="0" w:uiPriority="69" w:unhideWhenUsed="0"/>
-    <w:lsdException w:name="Dark List Accent 4" w:semiHidden="0" w:uiPriority="70" w:unhideWhenUsed="0"/>
-    <w:lsdException w:name="Colorful Shading Accent 4" w:semiHidden="0" w:uiPriority="71" w:unhideWhenUsed="0"/>
-    <w:lsdException w:name="Colorful List Accent 4" w:semiHidden="0" w:uiPriority="72" w:unhideWhenUsed="0"/>
-    <w:lsdException w:name="Colorful Grid Accent 4" w:semiHidden="0" w:uiPriority="73" w:unhideWhenUsed="0"/>
-    <w:lsdException w:name="Light Shading Accent 5" w:semiHidden="0" w:uiPriority="60" w:unhideWhenUsed="0"/>
-    <w:lsdException w:name="Light List Accent 5" w:semiHidden="0" w:uiPriority="61" w:unhideWhenUsed="0"/>
-    <w:lsdException w:name="Light Grid Accent 5" w:semiHidden="0" w:uiPriority="62" w:unhideWhenUsed="0"/>
-    <w:lsdException w:name="Medium Shading 1 Accent 5" w:semiHidden="0" w:uiPriority="63" w:unhideWhenUsed="0"/>
-    <w:lsdException w:name="Medium Shading 2 Accent 5" w:semiHidden="0" w:uiPriority="64" w:unhideWhenUsed="0"/>
-    <w:lsdException w:name="Medium List 1 Accent 5" w:semiHidden="0" w:uiPriority="65" w:unhideWhenUsed="0"/>
-    <w:lsdException w:name="Medium List 2 Accent 5" w:semiHidden="0" w:uiPriority="66" w:unhideWhenUsed="0"/>
-    <w:lsdException w:name="Medium Grid 1 Accent 5" w:semiHidden="0" w:uiPriority="67" w:unhideWhenUsed="0"/>
-    <w:lsdException w:name="Medium Grid 2 Accent 5" w:semiHidden="0" w:uiPriority="68" w:unhideWhenUsed="0"/>
-    <w:lsdException w:name="Medium Grid 3 Accent 5" w:semiHidden="0" w:uiPriority="69" w:unhideWhenUsed="0"/>
-    <w:lsdException w:name="Dark List Accent 5" w:semiHidden="0" w:uiPriority="70" w:unhideWhenUsed="0"/>
-    <w:lsdException w:name="Colorful Shading Accent 5" w:semiHidden="0" w:uiPriority="71" w:unhideWhenUsed="0"/>
-    <w:lsdException w:name="Colorful List Accent 5" w:semiHidden="0" w:uiPriority="72" w:unhideWhenUsed="0"/>
-    <w:lsdException w:name="Colorful Grid Accent 5" w:semiHidden="0" w:uiPriority="73" w:unhideWhenUsed="0"/>
-    <w:lsdException w:name="Light Shading Accent 6" w:semiHidden="0" w:uiPriority="60" w:unhideWhenUsed="0"/>
-    <w:lsdException w:name="Light List Accent 6" w:semiHidden="0" w:uiPriority="61" w:unhideWhenUsed="0"/>
-    <w:lsdException w:name="Light Grid Accent 6" w:semiHidden="0" w:uiPriority="62" w:unhideWhenUsed="0"/>
-    <w:lsdException w:name="Medium Shading 1 Accent 6" w:semiHidden="0" w:uiPriority="63" w:unhideWhenUsed="0"/>
-    <w:lsdException w:name="Medium Shading 2 Accent 6" w:semiHidden="0" w:uiPriority="64" w:unhideWhenUsed="0"/>
-    <w:lsdException w:name="Medium List 1 Accent 6" w:semiHidden="0" w:uiPriority="65" w:unhideWhenUsed="0"/>
-    <w:lsdException w:name="Medium List 2 Accent 6" w:semiHidden="0" w:uiPriority="66" w:unhideWhenUsed="0"/>
-    <w:lsdException w:name="Medium Grid 1 Accent 6" w:semiHidden="0" w:uiPriority="67" w:unhideWhenUsed="0"/>
-    <w:lsdException w:name="Medium Grid 2 Accent 6" w:semiHidden="0" w:uiPriority="68" w:unhideWhenUsed="0"/>
-    <w:lsdException w:name="Medium Grid 3 Accent 6" w:semiHidden="0" w:uiPriority="69" w:unhideWhenUsed="0"/>
-    <w:lsdException w:name="Dark List Accent 6" w:semiHidden="0" w:uiPriority="70" w:unhideWhenUsed="0"/>
-    <w:lsdException w:name="Colorful Shading Accent 6" w:semiHidden="0" w:uiPriority="71" w:unhideWhenUsed="0"/>
-    <w:lsdException w:name="Colorful List Accent 6" w:semiHidden="0" w:uiPriority="72" w:unhideWhenUsed="0"/>
-    <w:lsdException w:name="Colorful Grid Accent 6" w:semiHidden="0" w:uiPriority="73" w:unhideWhenUsed="0"/>
-    <w:lsdException w:name="Subtle Emphasis" w:semiHidden="0" w:uiPriority="19" w:unhideWhenUsed="0" w:qFormat="1"/>
-    <w:lsdException w:name="Intense Emphasis" w:semiHidden="0" w:uiPriority="21" w:unhideWhenUsed="0" w:qFormat="1"/>
-    <w:lsdException w:name="Subtle Reference" w:semiHidden="0" w:uiPriority="31" w:unhideWhenUsed="0" w:qFormat="1"/>
-    <w:lsdException w:name="Intense Reference" w:semiHidden="0" w:uiPriority="32" w:unhideWhenUsed="0" w:qFormat="1"/>
-    <w:lsdException w:name="Book Title" w:semiHidden="0" w:uiPriority="33" w:unhideWhenUsed="0" w:qFormat="1"/>
-    <w:lsdException w:name="Bibliography" w:uiPriority="37"/>
-    <w:lsdException w:name="TOC Heading" w:uiPriority="39" w:qFormat="1"/>
-  </w:latentStyles>
-  <w:style w:type="paragraph" w:default="1" w:styleId="Normal">
-    <w:name w:val="Normal"/>
-    <w:qFormat/>
-  </w:style>
-  <w:style w:type="character" w:default="1" w:styleId="DefaultParagraphFont">
-    <w:name w:val="Default Paragraph Font"/>
-    <w:uiPriority w:val="1"/>
-    <w:semiHidden/>
-    <w:unhideWhenUsed/>
-  </w:style>
-  <w:style w:type="table" w:default="1" w:styleId="TableNormal">
-    <w:name w:val="Normal Table"/>
-    <w:uiPriority w:val="99"/>
-    <w:semiHidden/>
-    <w:unhideWhenUsed/>
-    <w:tblPr>
-      <w:tblInd w:w="0" w:type="dxa"/>
-      <w:tblCellMar>
-        <w:top w:w="0" w:type="dxa"/>
-        <w:left w:w="108" w:type="dxa"/>
-        <w:bottom w:w="0" w:type="dxa"/>
-        <w:right w:w="108" w:type="dxa"/>
-      </w:tblCellMar>
-    </w:tblPr>
-  </w:style>
-  <w:style w:type="numbering" w:default="1" w:styleId="NoList">
-    <w:name w:val="No List"/>
-    <w:uiPriority w:val="99"/>
-    <w:semiHidden/>
-    <w:unhideWhenUsed/>
-  </w:style>
-  <w:style w:type="paragraph" w:styleId="BalloonText">
-    <w:name w:val="Balloon Text"/>
-    <w:basedOn w:val="Normal"/>
-    <w:link w:val="BalloonTextChar"/>
-    <w:uiPriority w:val="99"/>
-    <w:semiHidden/>
-    <w:unhideWhenUsed/>
-    <w:rsid w:val="002E0032"/>
-    <w:pPr>
-      <w:spacing w:after="0" w:line="240" w:lineRule="auto"/>
-    </w:pPr>
-    <w:rPr>
-      <w:rFonts w:ascii="Tahoma" w:hAnsi="Tahoma" w:cs="Tahoma"/>
-      <w:sz w:val="16"/>
-      <w:szCs w:val="16"/>
-    </w:rPr>
-  </w:style>
-  <w:style w:type="character" w:customStyle="1" w:styleId="BalloonTextChar">
-    <w:name w:val="Balloon Text Char"/>
-    <w:basedOn w:val="DefaultParagraphFont"/>
-    <w:link w:val="BalloonText"/>
-    <w:uiPriority w:val="99"/>
-    <w:semiHidden/>
-    <w:rsid w:val="002E0032"/>
-    <w:rPr>
-      <w:rFonts w:ascii="Tahoma" w:hAnsi="Tahoma" w:cs="Tahoma"/>
-      <w:sz w:val="16"/>
-      <w:szCs w:val="16"/>
-    </w:rPr>
-  </w:style>
-  <w:style w:type="paragraph" w:styleId="ListParagraph">
-    <w:name w:val="List Paragraph"/>
-    <w:basedOn w:val="Normal"/>
-    <w:uiPriority w:val="34"/>
-    <w:qFormat/>
-    <w:rsid w:val="00A813CC"/>
-    <w:pPr>
-      <w:ind w:left="720"/>
-      <w:contextualSpacing/>
-    </w:pPr>
-  </w:style>
-</w:styles>
-</file>
-
-<file path=word/stylesWithEffects.xml><?xml version="1.0" encoding="utf-8"?>
-<w:styles xmlns:wpc="http://schemas.microsoft.com/office/word/2010/wordprocessingCanvas" xmlns:mc="http://schemas.openxmlformats.org/markup-compatibility/2006" xmlns:o="urn:schemas-microsoft-com:office:office" xmlns:r="http://schemas.openxmlformats.org/officeDocument/2006/relationships" xmlns:m="http://schemas.openxmlformats.org/officeDocument/2006/math" xmlns:v="urn:schemas-microsoft-com:vml" xmlns:wp14="http://schemas.microsoft.com/office/word/2010/wordprocessingDrawing" xmlns:wp="http://schemas.openxmlformats.org/drawingml/2006/wordprocessingDrawing" xmlns:w10="urn:schemas-microsoft-com:office:word" xmlns:w="http://schemas.openxmlformats.org/wordprocessingml/2006/main" xmlns:w14="http://schemas.microsoft.com/office/word/2010/wordml" xmlns:wpg="http://schemas.microsoft.com/office/word/2010/wordprocessingGroup" xmlns:wpi="http://schemas.microsoft.com/office/word/2010/wordprocessingInk" xmlns:wne="http://schemas.microsoft.com/office/word/2006/wordml" xmlns:wps="http://schemas.microsoft.com/office/word/2010/wordprocessingShape" mc:Ignorable="w14 wp14">
-  <w:docDefaults>
-    <w:rPrDefault>
-      <w:rPr>
-        <w:rFonts w:asciiTheme="minorHAnsi" w:eastAsiaTheme="minorHAnsi" w:hAnsiTheme="minorHAnsi" w:cstheme="minorBidi"/>
-        <w:sz w:val="22"/>
-        <w:szCs w:val="22"/>
-        <w:lang w:val="en-GB" w:eastAsia="en-US" w:bidi="ar-SA"/>
-      </w:rPr>
-    </w:rPrDefault>
-    <w:pPrDefault>
-      <w:pPr>
-        <w:spacing w:after="200" w:line="276" w:lineRule="auto"/>
-      </w:pPr>
-    </w:pPrDefault>
-  </w:docDefaults>
-  <w:latentStyles w:defLockedState="0" w:defUIPriority="99" w:defSemiHidden="1" w:defUnhideWhenUsed="1" w:defQFormat="0" w:count="267">
-    <w:lsdException w:name="Normal" w:semiHidden="0" w:uiPriority="0" w:unhideWhenUsed="0" w:qFormat="1"/>
-    <w:lsdException w:name="heading 1" w:semiHidden="0" w:uiPriority="9" w:unhideWhenUsed="0" w:qFormat="1"/>
-    <w:lsdException w:name="heading 2" w:uiPriority="9" w:qFormat="1"/>
-    <w:lsdException w:name="heading 3" w:uiPriority="9" w:qFormat="1"/>
-    <w:lsdException w:name="heading 4" w:uiPriority="9" w:qFormat="1"/>
-    <w:lsdException w:name="heading 5" w:uiPriority="9" w:qFormat="1"/>
-    <w:lsdException w:name="heading 6" w:uiPriority="9" w:qFormat="1"/>
-    <w:lsdException w:name="heading 7" w:uiPriority="9" w:qFormat="1"/>
-    <w:lsdException w:name="heading 8" w:uiPriority="9" w:qFormat="1"/>
-    <w:lsdException w:name="heading 9" w:uiPriority="9" w:qFormat="1"/>
-    <w:lsdException w:name="toc 1" w:uiPriority="39"/>
-    <w:lsdException w:name="toc 2" w:uiPriority="39"/>
-    <w:lsdException w:name="toc 3" w:uiPriority="39"/>
-    <w:lsdException w:name="toc 4" w:uiPriority="39"/>
-    <w:lsdException w:name="toc 5" w:uiPriority="39"/>
-    <w:lsdException w:name="toc 6" w:uiPriority="39"/>
-    <w:lsdException w:name="toc 7" w:uiPriority="39"/>
-    <w:lsdException w:name="toc 8" w:uiPriority="39"/>
-    <w:lsdException w:name="toc 9" w:uiPriority="39"/>
-    <w:lsdException w:name="caption" w:uiPriority="35" w:qFormat="1"/>
-    <w:lsdException w:name="Title" w:semiHidden="0" w:uiPriority="10" w:unhideWhenUsed="0" w:qFormat="1"/>
-    <w:lsdException w:name="Default Paragraph Font" w:uiPriority="1"/>
-    <w:lsdException w:name="Subtitle" w:semiHidden="0" w:uiPriority="11" w:unhideWhenUsed="0" w:qFormat="1"/>
-    <w:lsdException w:name="Strong" w:semiHidden="0" w:uiPriority="22" w:unhideWhenUsed="0" w:qFormat="1"/>
-    <w:lsdException w:name="Emphasis" w:semiHidden="0" w:uiPriority="20" w:unhideWhenUsed="0" w:qFormat="1"/>
-    <w:lsdException w:name="Table Grid" w:semiHidden="0" w:uiPriority="59" w:unhideWhenUsed="0"/>
-    <w:lsdException w:name="Placeholder Text" w:unhideWhenUsed="0"/>
-    <w:lsdException w:name="No Spacing" w:semiHidden="0" w:uiPriority="1" w:unhideWhenUsed="0" w:qFormat="1"/>
-    <w:lsdException w:name="Light Shading" w:semiHidden="0" w:uiPriority="60" w:unhideWhenUsed="0"/>
-    <w:lsdException w:name="Light List" w:semiHidden="0" w:uiPriority="61" w:unhideWhenUsed="0"/>
-    <w:lsdException w:name="Light Grid" w:semiHidden="0" w:uiPriority="62" w:unhideWhenUsed="0"/>
-    <w:lsdException w:name="Medium Shading 1" w:semiHidden="0" w:uiPriority="63" w:unhideWhenUsed="0"/>
-    <w:lsdException w:name="Medium Shading 2" w:semiHidden="0" w:uiPriority="64" w:unhideWhenUsed="0"/>
-    <w:lsdException w:name="Medium List 1" w:semiHidden="0" w:uiPriority="65" w:unhideWhenUsed="0"/>
-    <w:lsdException w:name="Medium List 2" w:semiHidden="0" w:uiPriority="66" w:unhideWhenUsed="0"/>
-    <w:lsdException w:name="Medium Grid 1" w:semiHidden="0" w:uiPriority="67" w:unhideWhenUsed="0"/>
-    <w:lsdException w:name="Medium Grid 2" w:semiHidden="0" w:uiPriority="68" w:unhideWhenUsed="0"/>
-    <w:lsdException w:name="Medium Grid 3" w:semiHidden="0" w:uiPriority="69" w:unhideWhenUsed="0"/>
-    <w:lsdException w:name="Dark List" w:semiHidden="0" w:uiPriority="70" w:unhideWhenUsed="0"/>
-    <w:lsdException w:name="Colorful Shading" w:semiHidden="0" w:uiPriority="71" w:unhideWhenUsed="0"/>
-    <w:lsdException w:name="Colorful List" w:semiHidden="0" w:uiPriority="72" w:unhideWhenUsed="0"/>
-    <w:lsdException w:name="Colorful Grid" w:semiHidden="0" w:uiPriority="73" w:unhideWhenUsed="0"/>
-    <w:lsdException w:name="Light Shading Accent 1" w:semiHidden="0" w:uiPriority="60" w:unhideWhenUsed="0"/>
-    <w:lsdException w:name="Light List Accent 1" w:semiHidden="0" w:uiPriority="61" w:unhideWhenUsed="0"/>
-    <w:lsdException w:name="Light Grid Accent 1" w:semiHidden="0" w:uiPriority="62" w:unhideWhenUsed="0"/>
-    <w:lsdException w:name="Medium Shading 1 Accent 1" w:semiHidden="0" w:uiPriority="63" w:unhideWhenUsed="0"/>
-    <w:lsdException w:name="Medium Shading 2 Accent 1" w:semiHidden="0" w:uiPriority="64" w:unhideWhenUsed="0"/>
-    <w:lsdException w:name="Medium List 1 Accent 1" w:semiHidden="0" w:uiPriority="65" w:unhideWhenUsed="0"/>
-    <w:lsdException w:name="Revision" w:unhideWhenUsed="0"/>
-    <w:lsdException w:name="List Paragraph" w:semiHidden="0" w:uiPriority="34" w:unhideWhenUsed="0" w:qFormat="1"/>
-    <w:lsdException w:name="Quote" w:semiHidden="0" w:uiPriority="29" w:unhideWhenUsed="0" w:qFormat="1"/>
-    <w:lsdException w:name="Intense Quote" w:semiHidden="0" w:uiPriority="30" w:unhideWhenUsed="0" w:qFormat="1"/>
-    <w:lsdException w:name="Medium List 2 Accent 1" w:semiHidden="0" w:uiPriority="66" w:unhideWhenUsed="0"/>
-    <w:lsdException w:name="Medium Grid 1 Accent 1" w:semiHidden="0" w:uiPriority="67" w:unhideWhenUsed="0"/>
-    <w:lsdException w:name="Medium Grid 2 Accent 1" w:semiHidden="0" w:uiPriority="68" w:unhideWhenUsed="0"/>
-    <w:lsdException w:name="Medium Grid 3 Accent 1" w:semiHidden="0" w:uiPriority="69" w:unhideWhenUsed="0"/>
-    <w:lsdException w:name="Dark List Accent 1" w:semiHidden="0" w:uiPriority="70" w:unhideWhenUsed="0"/>
-    <w:lsdException w:name="Colorful Shading Accent 1" w:semiHidden="0" w:uiPriority="71" w:unhideWhenUsed="0"/>
-    <w:lsdException w:name="Colorful List Accent 1" w:semiHidden="0" w:uiPriority="72" w:unhideWhenUsed="0"/>
-    <w:lsdException w:name="Colorful Grid Accent 1" w:semiHidden="0" w:uiPriority="73" w:unhideWhenUsed="0"/>
-    <w:lsdException w:name="Light Shading Accent 2" w:semiHidden="0" w:uiPriority="60" w:unhideWhenUsed="0"/>
-    <w:lsdException w:name="Light List Accent 2" w:semiHidden="0" w:uiPriority="61" w:unhideWhenUsed="0"/>
-    <w:lsdException w:name="Light Grid Accent 2" w:semiHidden="0" w:uiPriority="62" w:unhideWhenUsed="0"/>
-    <w:lsdException w:name="Medium Shading 1 Accent 2" w:semiHidden="0" w:uiPriority="63" w:unhideWhenUsed="0"/>
-    <w:lsdException w:name="Medium Shading 2 Accent 2" w:semiHidden="0" w:uiPriority="64" w:unhideWhenUsed="0"/>
-    <w:lsdException w:name="Medium List 1 Accent 2" w:semiHidden="0" w:uiPriority="65" w:unhideWhenUsed="0"/>
-    <w:lsdException w:name="Medium List 2 Accent 2" w:semiHidden="0" w:uiPriority="66" w:unhideWhenUsed="0"/>
-    <w:lsdException w:name="Medium Grid 1 Accent 2" w:semiHidden="0" w:uiPriority="67" w:unhideWhenUsed="0"/>
-    <w:lsdException w:name="Medium Grid 2 Accent 2" w:semiHidden="0" w:uiPriority="68" w:unhideWhenUsed="0"/>
-    <w:lsdException w:name="Medium Grid 3 Accent 2" w:semiHidden="0" w:uiPriority="69" w:unhideWhenUsed="0"/>
-    <w:lsdException w:name="Dark List Accent 2" w:semiHidden="0" w:uiPriority="70" w:unhideWhenUsed="0"/>
-    <w:lsdException w:name="Colorful Shading Accent 2" w:semiHidden="0" w:uiPriority="71" w:unhideWhenUsed="0"/>
-    <w:lsdException w:name="Colorful List Accent 2" w:semiHidden="0" w:uiPriority="72" w:unhideWhenUsed="0"/>
-    <w:lsdException w:name="Colorful Grid Accent 2" w:semiHidden="0" w:uiPriority="73" w:unhideWhenUsed="0"/>
-    <w:lsdException w:name="Light Shading Accent 3" w:semiHidden="0" w:uiPriority="60" w:unhideWhenUsed="0"/>
-    <w:lsdException w:name="Light List Accent 3" w:semiHidden="0" w:uiPriority="61" w:unhideWhenUsed="0"/>
-    <w:lsdException w:name="Light Grid Accent 3" w:semiHidden="0" w:uiPriority="62" w:unhideWhenUsed="0"/>
-    <w:lsdException w:name="Medium Shading 1 Accent 3" w:semiHidden="0" w:uiPriority="63" w:unhideWhenUsed="0"/>
-    <w:lsdException w:name="Medium Shading 2 Accent 3" w:semiHidden="0" w:uiPriority="64" w:unhideWhenUsed="0"/>
-    <w:lsdException w:name="Medium List 1 Accent 3" w:semiHidden="0" w:uiPriority="65" w:unhideWhenUsed="0"/>
-    <w:lsdException w:name="Medium List 2 Accent 3" w:semiHidden="0" w:uiPriority="66" w:unhideWhenUsed="0"/>
-    <w:lsdException w:name="Medium Grid 1 Accent 3" w:semiHidden="0" w:uiPriority="67" w:unhideWhenUsed="0"/>
-    <w:lsdException w:name="Medium Grid 2 Accent 3" w:semiHidden="0" w:uiPriority="68" w:unhideWhenUsed="0"/>
-    <w:lsdException w:name="Medium Grid 3 Accent 3" w:semiHidden="0" w:uiPriority="69" w:unhideWhenUsed="0"/>
-    <w:lsdException w:name="Dark List Accent 3" w:semiHidden="0" w:uiPriority="70" w:unhideWhenUsed="0"/>
-    <w:lsdException w:name="Colorful Shading Accent 3" w:semiHidden="0" w:uiPriority="71" w:unhideWhenUsed="0"/>
-    <w:lsdException w:name="Colorful List Accent 3" w:semiHidden="0" w:uiPriority="72" w:unhideWhenUsed="0"/>
-    <w:lsdException w:name="Colorful Grid Accent 3" w:semiHidden="0" w:uiPriority="73" w:unhideWhenUsed="0"/>
-    <w:lsdException w:name="Light Shading Accent 4" w:semiHidden="0" w:uiPriority="60" w:unhideWhenUsed="0"/>
-    <w:lsdException w:name="Light List Accent 4" w:semiHidden="0" w:uiPriority="61" w:unhideWhenUsed="0"/>
-    <w:lsdException w:name="Light Grid Accent 4" w:semiHidden="0" w:uiPriority="62" w:unhideWhenUsed="0"/>
-    <w:lsdException w:name="Medium Shading 1 Accent 4" w:semiHidden="0" w:uiPriority="63" w:unhideWhenUsed="0"/>
-    <w:lsdException w:name="Medium Shading 2 Accent 4" w:semiHidden="0" w:uiPriority="64" w:unhideWhenUsed="0"/>
-    <w:lsdException w:name="Medium List 1 Accent 4" w:semiHidden="0" w:uiPriority="65" w:unhideWhenUsed="0"/>
-    <w:lsdException w:name="Medium List 2 Accent 4" w:semiHidden="0" w:uiPriority="66" w:unhideWhenUsed="0"/>
-    <w:lsdException w:name="Medium Grid 1 Accent 4" w:semiHidden="0" w:uiPriority="67" w:unhideWhenUsed="0"/>
-    <w:lsdException w:name="Medium Grid 2 Accent 4" w:semiHidden="0" w:uiPriority="68" w:unhideWhenUsed="0"/>
-    <w:lsdException w:name="Medium Grid 3 Accent 4" w:semiHidden="0" w:uiPriority="69" w:unhideWhenUsed="0"/>
-    <w:lsdException w:name="Dark List Accent 4" w:semiHidden="0" w:uiPriority="70" w:unhideWhenUsed="0"/>
-    <w:lsdException w:name="Colorful Shading Accent 4" w:semiHidden="0" w:uiPriority="71" w:unhideWhenUsed="0"/>
-    <w:lsdException w:name="Colorful List Accent 4" w:semiHidden="0" w:uiPriority="72" w:unhideWhenUsed="0"/>
-    <w:lsdException w:name="Colorful Grid Accent 4" w:semiHidden="0" w:uiPriority="73" w:unhideWhenUsed="0"/>
-    <w:lsdException w:name="Light Shading Accent 5" w:semiHidden="0" w:uiPriority="60" w:unhideWhenUsed="0"/>
-    <w:lsdException w:name="Light List Accent 5" w:semiHidden="0" w:uiPriority="61" w:unhideWhenUsed="0"/>
-    <w:lsdException w:name="Light Grid Accent 5" w:semiHidden="0" w:uiPriority="62" w:unhideWhenUsed="0"/>
-    <w:lsdException w:name="Medium Shading 1 Accent 5" w:semiHidden="0" w:uiPriority="63" w:unhideWhenUsed="0"/>
-    <w:lsdException w:name="Medium Shading 2 Accent 5" w:semiHidden="0" w:uiPriority="64" w:unhideWhenUsed="0"/>
-    <w:lsdException w:name="Medium List 1 Accent 5" w:semiHidden="0" w:uiPriority="65" w:unhideWhenUsed="0"/>
-    <w:lsdException w:name="Medium List 2 Accent 5" w:semiHidden="0" w:uiPriority="66" w:unhideWhenUsed="0"/>
-    <w:lsdException w:name="Medium Grid 1 Accent 5" w:semiHidden="0" w:uiPriority="67" w:unhideWhenUsed="0"/>
-    <w:lsdException w:name="Medium Grid 2 Accent 5" w:semiHidden="0" w:uiPriority="68" w:unhideWhenUsed="0"/>
-    <w:lsdException w:name="Medium Grid 3 Accent 5" w:semiHidden="0" w:uiPriority="69" w:unhideWhenUsed="0"/>
-    <w:lsdException w:name="Dark List Accent 5" w:semiHidden="0" w:uiPriority="70" w:unhideWhenUsed="0"/>
-    <w:lsdException w:name="Colorful Shading Accent 5" w:semiHidden="0" w:uiPriority="71" w:unhideWhenUsed="0"/>
-    <w:lsdException w:name="Colorful List Accent 5" w:semiHidden="0" w:uiPriority="72" w:unhideWhenUsed="0"/>
-    <w:lsdException w:name="Colorful Grid Accent 5" w:semiHidden="0" w:uiPriority="73" w:unhideWhenUsed="0"/>
-    <w:lsdException w:name="Light Shading Accent 6" w:semiHidden="0" w:uiPriority="60" w:unhideWhenUsed="0"/>
-    <w:lsdException w:name="Light List Accent 6" w:semiHidden="0" w:uiPriority="61" w:unhideWhenUsed="0"/>
-    <w:lsdException w:name="Light Grid Accent 6" w:semiHidden="0" w:uiPriority="62" w:unhideWhenUsed="0"/>
-    <w:lsdException w:name="Medium Shading 1 Accent 6" w:semiHidden="0" w:uiPriority="63" w:unhideWhenUsed="0"/>
-    <w:lsdException w:name="Medium Shading 2 Accent 6" w:semiHidden="0" w:uiPriority="64" w:unhideWhenUsed="0"/>
-    <w:lsdException w:name="Medium List 1 Accent 6" w:semiHidden="0" w:uiPriority="65" w:unhideWhenUsed="0"/>
-    <w:lsdException w:name="Medium List 2 Accent 6" w:semiHidden="0" w:uiPriority="66" w:unhideWhenUsed="0"/>
-    <w:lsdException w:name="Medium Grid 1 Accent 6" w:semiHidden="0" w:uiPriority="67" w:unhideWhenUsed="0"/>
-    <w:lsdException w:name="Medium Grid 2 Accent 6" w:semiHidden="0" w:uiPriority="68" w:unhideWhenUsed="0"/>
-    <w:lsdException w:name="Medium Grid 3 Accent 6" w:semiHidden="0" w:uiPriority="69" w:unhideWhenUsed="0"/>
-    <w:lsdException w:name="Dark List Accent 6" w:semiHidden="0" w:uiPriority="70" w:unhideWhenUsed="0"/>
-    <w:lsdException w:name="Colorful Shading Accent 6" w:semiHidden="0" w:uiPriority="71" w:unhideWhenUsed="0"/>
-    <w:lsdException w:name="Colorful List Accent 6" w:semiHidden="0" w:uiPriority="72" w:unhideWhenUsed="0"/>
-    <w:lsdException w:name="Colorful Grid Accent 6" w:semiHidden="0" w:uiPriority="73" w:unhideWhenUsed="0"/>
-    <w:lsdException w:name="Subtle Emphasis" w:semiHidden="0" w:uiPriority="19" w:unhideWhenUsed="0" w:qFormat="1"/>
-    <w:lsdException w:name="Intense Emphasis" w:semiHidden="0" w:uiPriority="21" w:unhideWhenUsed="0" w:qFormat="1"/>
-    <w:lsdException w:name="Subtle Reference" w:semiHidden="0" w:uiPriority="31" w:unhideWhenUsed="0" w:qFormat="1"/>
-    <w:lsdException w:name="Intense Reference" w:semiHidden="0" w:uiPriority="32" w:unhideWhenUsed="0" w:qFormat="1"/>
-    <w:lsdException w:name="Book Title" w:semiHidden="0" w:uiPriority="33" w:unhideWhenUsed="0" w:qFormat="1"/>
-    <w:lsdException w:name="Bibliography" w:uiPriority="37"/>
-    <w:lsdException w:name="TOC Heading" w:uiPriority="39" w:qFormat="1"/>
+  <w:latentStyles w:defLockedState="0" w:defUIPriority="99" w:defSemiHidden="0" w:defUnhideWhenUsed="0" w:defQFormat="0" w:count="371">
+    <w:lsdException w:name="Normal" w:uiPriority="0" w:qFormat="1"/>
+    <w:lsdException w:name="heading 1" w:uiPriority="9" w:qFormat="1"/>
+    <w:lsdException w:name="heading 2" w:semiHidden="1" w:uiPriority="9" w:unhideWhenUsed="1" w:qFormat="1"/>
+    <w:lsdException w:name="heading 3" w:semiHidden="1" w:uiPriority="9" w:unhideWhenUsed="1" w:qFormat="1"/>
+    <w:lsdException w:name="heading 4" w:semiHidden="1" w:uiPriority="9" w:unhideWhenUsed="1" w:qFormat="1"/>
+    <w:lsdException w:name="heading 5" w:semiHidden="1" w:uiPriority="9" w:unhideWhenUsed="1" w:qFormat="1"/>
+    <w:lsdException w:name="heading 6" w:semiHidden="1" w:uiPriority="9" w:unhideWhenUsed="1" w:qFormat="1"/>
+    <w:lsdException w:name="heading 7" w:semiHidden="1" w:uiPriority="9" w:unhideWhenUsed="1" w:qFormat="1"/>
+    <w:lsdException w:name="heading 8" w:semiHidden="1" w:uiPriority="9" w:unhideWhenUsed="1" w:qFormat="1"/>
+    <w:lsdException w:name="heading 9" w:semiHidden="1" w:uiPriority="9" w:unhideWhenUsed="1" w:qFormat="1"/>
+    <w:lsdException w:name="index 1" w:semiHidden="1" w:unhideWhenUsed="1"/>
+    <w:lsdException w:name="index 2" w:semiHidden="1" w:unhideWhenUsed="1"/>
+    <w:lsdException w:name="index 3" w:semiHidden="1" w:unhideWhenUsed="1"/>
+    <w:lsdException w:name="index 4" w:semiHidden="1" w:unhideWhenUsed="1"/>
+    <w:lsdException w:name="index 5" w:semiHidden="1" w:unhideWhenUsed="1"/>
+    <w:lsdException w:name="index 6" w:semiHidden="1" w:unhideWhenUsed="1"/>
+    <w:lsdException w:name="index 7" w:semiHidden="1" w:unhideWhenUsed="1"/>
+    <w:lsdException w:name="index 8" w:semiHidden="1" w:unhideWhenUsed="1"/>
+    <w:lsdException w:name="index 9" w:semiHidden="1" w:unhideWhenUsed="1"/>
+    <w:lsdException w:name="toc 1" w:semiHidden="1" w:uiPriority="39" w:unhideWhenUsed="1"/>
+    <w:lsdException w:name="toc 2" w:semiHidden="1" w:uiPriority="39" w:unhideWhenUsed="1"/>
+    <w:lsdException w:name="toc 3" w:semiHidden="1" w:uiPriority="39" w:unhideWhenUsed="1"/>
+    <w:lsdException w:name="toc 4" w:semiHidden="1" w:uiPriority="39" w:unhideWhenUsed="1"/>
+    <w:lsdException w:name="toc 5" w:semiHidden="1" w:uiPriority="39" w:unhideWhenUsed="1"/>
+    <w:lsdException w:name="toc 6" w:semiHidden="1" w:uiPriority="39" w:unhideWhenUsed="1"/>
+    <w:lsdException w:name="toc 7" w:semiHidden="1" w:uiPriority="39" w:unhideWhenUsed="1"/>
+    <w:lsdException w:name="toc 8" w:semiHidden="1" w:uiPriority="39" w:unhideWhenUsed="1"/>
+    <w:lsdException w:name="toc 9" w:semiHidden="1" w:uiPriority="39" w:unhideWhenUsed="1"/>
+    <w:lsdException w:name="Normal Indent" w:semiHidden="1" w:unhideWhenUsed="1"/>
+    <w:lsdException w:name="footnote text" w:semiHidden="1" w:unhideWhenUsed="1"/>
+    <w:lsdException w:name="annotation text" w:semiHidden="1" w:unhideWhenUsed="1"/>
+    <w:lsdException w:name="header" w:semiHidden="1" w:unhideWhenUsed="1"/>
+    <w:lsdException w:name="footer" w:semiHidden="1" w:unhideWhenUsed="1"/>
+    <w:lsdException w:name="index heading" w:semiHidden="1" w:unhideWhenUsed="1"/>
+    <w:lsdException w:name="caption" w:semiHidden="1" w:uiPriority="35" w:unhideWhenUsed="1" w:qFormat="1"/>
+    <w:lsdException w:name="table of figures" w:semiHidden="1" w:unhideWhenUsed="1"/>
+    <w:lsdException w:name="envelope address" w:semiHidden="1" w:unhideWhenUsed="1"/>
+    <w:lsdException w:name="envelope return" w:semiHidden="1" w:unhideWhenUsed="1"/>
+    <w:lsdException w:name="footnote reference" w:semiHidden="1" w:unhideWhenUsed="1"/>
+    <w:lsdException w:name="annotation reference" w:semiHidden="1" w:unhideWhenUsed="1"/>
+    <w:lsdException w:name="line number" w:semiHidden="1" w:unhideWhenUsed="1"/>
+    <w:lsdException w:name="page number" w:semiHidden="1" w:unhideWhenUsed="1"/>
+    <w:lsdException w:name="endnote reference" w:semiHidden="1" w:unhideWhenUsed="1"/>
+    <w:lsdException w:name="endnote text" w:semiHidden="1" w:unhideWhenUsed="1"/>
+    <w:lsdException w:name="table of authorities" w:semiHidden="1" w:unhideWhenUsed="1"/>
+    <w:lsdException w:name="macro" w:semiHidden="1" w:unhideWhenUsed="1"/>
+    <w:lsdException w:name="toa heading" w:semiHidden="1" w:unhideWhenUsed="1"/>
+    <w:lsdException w:name="List" w:semiHidden="1" w:unhideWhenUsed="1"/>
+    <w:lsdException w:name="List Bullet" w:semiHidden="1" w:unhideWhenUsed="1"/>
+    <w:lsdException w:name="List Number" w:semiHidden="1" w:unhideWhenUsed="1"/>
+    <w:lsdException w:name="List 2" w:semiHidden="1" w:unhideWhenUsed="1"/>
+    <w:lsdException w:name="List 3" w:semiHidden="1" w:unhideWhenUsed="1"/>
+    <w:lsdException w:name="List 4" w:semiHidden="1" w:unhideWhenUsed="1"/>
+    <w:lsdException w:name="List 5" w:semiHidden="1" w:unhideWhenUsed="1"/>
+    <w:lsdException w:name="List Bullet 2" w:semiHidden="1" w:unhideWhenUsed="1"/>
+    <w:lsdException w:name="List Bullet 3" w:semiHidden="1" w:unhideWhenUsed="1"/>
+    <w:lsdException w:name="List Bullet 4" w:semiHidden="1" w:unhideWhenUsed="1"/>
+    <w:lsdException w:name="List Bullet 5" w:semiHidden="1" w:unhideWhenUsed="1"/>
+    <w:lsdException w:name="List Number 2" w:semiHidden="1" w:unhideWhenUsed="1"/>
+    <w:lsdException w:name="List Number 3" w:semiHidden="1" w:unhideWhenUsed="1"/>
+    <w:lsdException w:name="List Number 4" w:semiHidden="1" w:unhideWhenUsed="1"/>
+    <w:lsdException w:name="List Number 5" w:semiHidden="1" w:unhideWhenUsed="1"/>
+    <w:lsdException w:name="Title" w:uiPriority="10" w:qFormat="1"/>
+    <w:lsdException w:name="Closing" w:semiHidden="1" w:unhideWhenUsed="1"/>
+    <w:lsdException w:name="Signature" w:semiHidden="1" w:unhideWhenUsed="1"/>
+    <w:lsdException w:name="Default Paragraph Font" w:semiHidden="1" w:uiPriority="1" w:unhideWhenUsed="1"/>
+    <w:lsdException w:name="Body Text" w:semiHidden="1" w:unhideWhenUsed="1"/>
+    <w:lsdException w:name="Body Text Indent" w:semiHidden="1" w:unhideWhenUsed="1"/>
+    <w:lsdException w:name="List Continue" w:semiHidden="1" w:unhideWhenUsed="1"/>
+    <w:lsdException w:name="List Continue 2" w:semiHidden="1" w:unhideWhenUsed="1"/>
+    <w:lsdException w:name="List Continue 3" w:semiHidden="1" w:unhideWhenUsed="1"/>
+    <w:lsdException w:name="List Continue 4" w:semiHidden="1" w:unhideWhenUsed="1"/>
+    <w:lsdException w:name="List Continue 5" w:semiHidden="1" w:unhideWhenUsed="1"/>
+    <w:lsdException w:name="Message Header" w:semiHidden="1" w:unhideWhenUsed="1"/>
+    <w:lsdException w:name="Subtitle" w:uiPriority="11" w:qFormat="1"/>
+    <w:lsdException w:name="Salutation" w:semiHidden="1" w:unhideWhenUsed="1"/>
+    <w:lsdException w:name="Date" w:semiHidden="1" w:unhideWhenUsed="1"/>
+    <w:lsdException w:name="Body Text First Indent" w:semiHidden="1" w:unhideWhenUsed="1"/>
+    <w:lsdException w:name="Body Text First Indent 2" w:semiHidden="1" w:unhideWhenUsed="1"/>
+    <w:lsdException w:name="Note Heading" w:semiHidden="1" w:unhideWhenUsed="1"/>
+    <w:lsdException w:name="Body Text 2" w:semiHidden="1" w:unhideWhenUsed="1"/>
+    <w:lsdException w:name="Body Text 3" w:semiHidden="1" w:unhideWhenUsed="1"/>
+    <w:lsdException w:name="Body Text Indent 2" w:semiHidden="1" w:unhideWhenUsed="1"/>
+    <w:lsdException w:name="Body Text Indent 3" w:semiHidden="1" w:unhideWhenUsed="1"/>
+    <w:lsdException w:name="Block Text" w:semiHidden="1" w:unhideWhenUsed="1"/>
+    <w:lsdException w:name="Hyperlink" w:semiHidden="1" w:unhideWhenUsed="1"/>
+    <w:lsdException w:name="FollowedHyperlink" w:semiHidden="1" w:unhideWhenUsed="1"/>
+    <w:lsdException w:name="Strong" w:uiPriority="22" w:qFormat="1"/>
+    <w:lsdException w:name="Emphasis" w:uiPriority="20" w:qFormat="1"/>
+    <w:lsdException w:name="Document Map" w:semiHidden="1" w:unhideWhenUsed="1"/>
+    <w:lsdException w:name="Plain Text" w:semiHidden="1" w:unhideWhenUsed="1"/>
+    <w:lsdException w:name="E-mail Signature" w:semiHidden="1" w:unhideWhenUsed="1"/>
+    <w:lsdException w:name="HTML Top of Form" w:semiHidden="1" w:unhideWhenUsed="1"/>
+    <w:lsdException w:name="HTML Bottom of Form" w:semiHidden="1" w:unhideWhenUsed="1"/>
+    <w:lsdException w:name="Normal (Web)" w:semiHidden="1" w:unhideWhenUsed="1"/>
+    <w:lsdException w:name="HTML Acronym" w:semiHidden="1" w:unhideWhenUsed="1"/>
+    <w:lsdException w:name="HTML Address" w:semiHidden="1" w:unhideWhenUsed="1"/>
+    <w:lsdException w:name="HTML Cite" w:semiHidden="1" w:unhideWhenUsed="1"/>
+    <w:lsdException w:name="HTML Code" w:semiHidden="1" w:unhideWhenUsed="1"/>
+    <w:lsdException w:name="HTML Definition" w:semiHidden="1" w:unhideWhenUsed="1"/>
+    <w:lsdException w:name="HTML Keyboard" w:semiHidden="1" w:unhideWhenUsed="1"/>
+    <w:lsdException w:name="HTML Preformatted" w:semiHidden="1" w:unhideWhenUsed="1"/>
+    <w:lsdException w:name="HTML Sample" w:semiHidden="1" w:unhideWhenUsed="1"/>
+    <w:lsdException w:name="HTML Typewriter" w:semiHidden="1" w:unhideWhenUsed="1"/>
+    <w:lsdException w:name="HTML Variable" w:semiHidden="1" w:unhideWhenUsed="1"/>
+    <w:lsdException w:name="Normal Table" w:semiHidden="1" w:unhideWhenUsed="1"/>
+    <w:lsdException w:name="annotation subject" w:semiHidden="1" w:unhideWhenUsed="1"/>
+    <w:lsdException w:name="No List" w:semiHidden="1" w:unhideWhenUsed="1"/>
+    <w:lsdException w:name="Outline List 1" w:semiHidden="1" w:unhideWhenUsed="1"/>
+    <w:lsdException w:name="Outline List 2" w:semiHidden="1" w:unhideWhenUsed="1"/>
+    <w:lsdException w:name="Outline List 3" w:semiHidden="1" w:unhideWhenUsed="1"/>
+    <w:lsdException w:name="Table Simple 1" w:semiHidden="1" w:unhideWhenUsed="1"/>
+    <w:lsdException w:name="Table Simple 2" w:semiHidden="1" w:unhideWhenUsed="1"/>
+    <w:lsdException w:name="Table Simple 3" w:semiHidden="1" w:unhideWhenUsed="1"/>
+    <w:lsdException w:name="Table Classic 1" w:semiHidden="1" w:unhideWhenUsed="1"/>
+    <w:lsdException w:name="Table Classic 2" w:semiHidden="1" w:unhideWhenUsed="1"/>
+    <w:lsdException w:name="Table Classic 3" w:semiHidden="1" w:unhideWhenUsed="1"/>
+    <w:lsdException w:name="Table Classic 4" w:semiHidden="1" w:unhideWhenUsed="1"/>
+    <w:lsdException w:name="Table Colorful 1" w:semiHidden="1" w:unhideWhenUsed="1"/>
+    <w:lsdException w:name="Table Colorful 2" w:semiHidden="1" w:unhideWhenUsed="1"/>
+    <w:lsdException w:name="Table Colorful 3" w:semiHidden="1" w:unhideWhenUsed="1"/>
+    <w:lsdException w:name="Table Columns 1" w:semiHidden="1" w:unhideWhenUsed="1"/>
+    <w:lsdException w:name="Table Columns 2" w:semiHidden="1" w:unhideWhenUsed="1"/>
+    <w:lsdException w:name="Table Columns 3" w:semiHidden="1" w:unhideWhenUsed="1"/>
+    <w:lsdException w:name="Table Columns 4" w:semiHidden="1" w:unhideWhenUsed="1"/>
+    <w:lsdException w:name="Table Columns 5" w:semiHidden="1" w:unhideWhenUsed="1"/>
+    <w:lsdException w:name="Table Grid 1" w:semiHidden="1" w:unhideWhenUsed="1"/>
+    <w:lsdException w:name="Table Grid 2" w:semiHidden="1" w:unhideWhenUsed="1"/>
+    <w:lsdException w:name="Table Grid 3" w:semiHidden="1" w:unhideWhenUsed="1"/>
+    <w:lsdException w:name="Table Grid 4" w:semiHidden="1" w:unhideWhenUsed="1"/>
+    <w:lsdException w:name="Table Grid 5" w:semiHidden="1" w:unhideWhenUsed="1"/>
+    <w:lsdException w:name="Table Grid 6" w:semiHidden="1" w:unhideWhenUsed="1"/>
+    <w:lsdException w:name="Table Grid 7" w:semiHidden="1" w:unhideWhenUsed="1"/>
+    <w:lsdException w:name="Table Grid 8" w:semiHidden="1" w:unhideWhenUsed="1"/>
+    <w:lsdException w:name="Table List 1" w:semiHidden="1" w:unhideWhenUsed="1"/>
+    <w:lsdException w:name="Table List 2" w:semiHidden="1" w:unhideWhenUsed="1"/>
+    <w:lsdException w:name="Table List 3" w:semiHidden="1" w:unhideWhenUsed="1"/>
+    <w:lsdException w:name="Table List 4" w:semiHidden="1" w:unhideWhenUsed="1"/>
+    <w:lsdException w:name="Table List 5" w:semiHidden="1" w:unhideWhenUsed="1"/>
+    <w:lsdException w:name="Table List 6" w:semiHidden="1" w:unhideWhenUsed="1"/>
+    <w:lsdException w:name="Table List 7" w:semiHidden="1" w:unhideWhenUsed="1"/>
+    <w:lsdException w:name="Table List 8" w:semiHidden="1" w:unhideWhenUsed="1"/>
+    <w:lsdException w:name="Table 3D effects 1" w:semiHidden="1" w:unhideWhenUsed="1"/>
+    <w:lsdException w:name="Table 3D effects 2" w:semiHidden="1" w:unhideWhenUsed="1"/>
+    <w:lsdException w:name="Table 3D effects 3" w:semiHidden="1" w:unhideWhenUsed="1"/>
+    <w:lsdException w:name="Table Contemporary" w:semiHidden="1" w:unhideWhenUsed="1"/>
+    <w:lsdException w:name="Table Elegant" w:semiHidden="1" w:unhideWhenUsed="1"/>
+    <w:lsdException w:name="Table Professional" w:semiHidden="1" w:unhideWhenUsed="1"/>
+    <w:lsdException w:name="Table Subtle 1" w:semiHidden="1" w:unhideWhenUsed="1"/>
+    <w:lsdException w:name="Table Subtle 2" w:semiHidden="1" w:unhideWhenUsed="1"/>
+    <w:lsdException w:name="Table Web 1" w:semiHidden="1" w:unhideWhenUsed="1"/>
+    <w:lsdException w:name="Table Web 2" w:semiHidden="1" w:unhideWhenUsed="1"/>
+    <w:lsdException w:name="Table Web 3" w:semiHidden="1" w:unhideWhenUsed="1"/>
+    <w:lsdException w:name="Balloon Text" w:semiHidden="1" w:unhideWhenUsed="1"/>
+    <w:lsdException w:name="Table Grid" w:uiPriority="59"/>
+    <w:lsdException w:name="Table Theme" w:semiHidden="1" w:unhideWhenUsed="1"/>
+    <w:lsdException w:name="Placeholder Text" w:semiHidden="1"/>
+    <w:lsdException w:name="No Spacing" w:uiPriority="1" w:qFormat="1"/>
+    <w:lsdException w:name="Light Shading" w:uiPriority="60"/>
+    <w:lsdException w:name="Light List" w:uiPriority="61"/>
+    <w:lsdException w:name="Light Grid" w:uiPriority="62"/>
+    <w:lsdException w:name="Medium Shading 1" w:uiPriority="63"/>
+    <w:lsdException w:name="Medium Shading 2" w:uiPriority="64"/>
+    <w:lsdException w:name="Medium List 1" w:uiPriority="65"/>
+    <w:lsdException w:name="Medium List 2" w:uiPriority="66"/>
+    <w:lsdException w:name="Medium Grid 1" w:uiPriority="67"/>
+    <w:lsdException w:name="Medium Grid 2" w:uiPriority="68"/>
+    <w:lsdException w:name="Medium Grid 3" w:uiPriority="69"/>
+    <w:lsdException w:name="Dark List" w:uiPriority="70"/>
+    <w:lsdException w:name="Colorful Shading" w:uiPriority="71"/>
+    <w:lsdException w:name="Colorful List" w:uiPriority="72"/>
+    <w:lsdException w:name="Colorful Grid" w:uiPriority="73"/>
+    <w:lsdException w:name="Light Shading Accent 1" w:uiPriority="60"/>
+    <w:lsdException w:name="Light List Accent 1" w:uiPriority="61"/>
+    <w:lsdException w:name="Light Grid Accent 1" w:uiPriority="62"/>
+    <w:lsdException w:name="Medium Shading 1 Accent 1" w:uiPriority="63"/>
+    <w:lsdException w:name="Medium Shading 2 Accent 1" w:uiPriority="64"/>
+    <w:lsdException w:name="Medium List 1 Accent 1" w:uiPriority="65"/>
+    <w:lsdException w:name="Revision" w:semiHidden="1"/>
+    <w:lsdException w:name="List Paragraph" w:uiPriority="34" w:qFormat="1"/>
+    <w:lsdException w:name="Quote" w:uiPriority="29" w:qFormat="1"/>
+    <w:lsdException w:name="Intense Quote" w:uiPriority="30" w:qFormat="1"/>
+    <w:lsdException w:name="Medium List 2 Accent 1" w:uiPriority="66"/>
+    <w:lsdException w:name="Medium Grid 1 Accent 1" w:uiPriority="67"/>
+    <w:lsdException w:name="Medium Grid 2 Accent 1" w:uiPriority="68"/>
+    <w:lsdException w:name="Medium Grid 3 Accent 1" w:uiPriority="69"/>
+    <w:lsdException w:name="Dark List Accent 1" w:uiPriority="70"/>
+    <w:lsdException w:name="Colorful Shading Accent 1" w:uiPriority="71"/>
+    <w:lsdException w:name="Colorful List Accent 1" w:uiPriority="72"/>
+    <w:lsdException w:name="Colorful Grid Accent 1" w:uiPriority="73"/>
+    <w:lsdException w:name="Light Shading Accent 2" w:uiPriority="60"/>
+    <w:lsdException w:name="Light List Accent 2" w:uiPriority="61"/>
+    <w:lsdException w:name="Light Grid Accent 2" w:uiPriority="62"/>
+    <w:lsdException w:name="Medium Shading 1 Accent 2" w:uiPriority="63"/>
+    <w:lsdException w:name="Medium Shading 2 Accent 2" w:uiPriority="64"/>
+    <w:lsdException w:name="Medium List 1 Accent 2" w:uiPriority="65"/>
+    <w:lsdException w:name="Medium List 2 Accent 2" w:uiPriority="66"/>
+    <w:lsdException w:name="Medium Grid 1 Accent 2" w:uiPriority="67"/>
+    <w:lsdException w:name="Medium Grid 2 Accent 2" w:uiPriority="68"/>
+    <w:lsdException w:name="Medium Grid 3 Accent 2" w:uiPriority="69"/>
+    <w:lsdException w:name="Dark List Accent 2" w:uiPriority="70"/>
+    <w:lsdException w:name="Colorful Shading Accent 2" w:uiPriority="71"/>
+    <w:lsdException w:name="Colorful List Accent 2" w:uiPriority="72"/>
+    <w:lsdException w:name="Colorful Grid Accent 2" w:uiPriority="73"/>
+    <w:lsdException w:name="Light Shading Accent 3" w:uiPriority="60"/>
+    <w:lsdException w:name="Light List Accent 3" w:uiPriority="61"/>
+    <w:lsdException w:name="Light Grid Accent 3" w:uiPriority="62"/>
+    <w:lsdException w:name="Medium Shading 1 Accent 3" w:uiPriority="63"/>
+    <w:lsdException w:name="Medium Shading 2 Accent 3" w:uiPriority="64"/>
+    <w:lsdException w:name="Medium List 1 Accent 3" w:uiPriority="65"/>
+    <w:lsdException w:name="Medium List 2 Accent 3" w:uiPriority="66"/>
+    <w:lsdException w:name="Medium Grid 1 Accent 3" w:uiPriority="67"/>
+    <w:lsdException w:name="Medium Grid 2 Accent 3" w:uiPriority="68"/>
+    <w:lsdException w:name="Medium Grid 3 Accent 3" w:uiPriority="69"/>
+    <w:lsdException w:name="Dark List Accent 3" w:uiPriority="70"/>
+    <w:lsdException w:name="Colorful Shading Accent 3" w:uiPriority="71"/>
+    <w:lsdException w:name="Colorful List Accent 3" w:uiPriority="72"/>
+    <w:lsdException w:name="Colorful Grid Accent 3" w:uiPriority="73"/>
+    <w:lsdException w:name="Light Shading Accent 4" w:uiPriority="60"/>
+    <w:lsdException w:name="Light List Accent 4" w:uiPriority="61"/>
+    <w:lsdException w:name="Light Grid Accent 4" w:uiPriority="62"/>
+    <w:lsdException w:name="Medium Shading 1 Accent 4" w:uiPriority="63"/>
+    <w:lsdException w:name="Medium Shading 2 Accent 4" w:uiPriority="64"/>
+    <w:lsdException w:name="Medium List 1 Accent 4" w:uiPriority="65"/>
+    <w:lsdException w:name="Medium List 2 Accent 4" w:uiPriority="66"/>
+    <w:lsdException w:name="Medium Grid 1 Accent 4" w:uiPriority="67"/>
+    <w:lsdException w:name="Medium Grid 2 Accent 4" w:uiPriority="68"/>
+    <w:lsdException w:name="Medium Grid 3 Accent 4" w:uiPriority="69"/>
+    <w:lsdException w:name="Dark List Accent 4" w:uiPriority="70"/>
+    <w:lsdException w:name="Colorful Shading Accent 4" w:uiPriority="71"/>
+    <w:lsdException w:name="Colorful List Accent 4" w:uiPriority="72"/>
+    <w:lsdException w:name="Colorful Grid Accent 4" w:uiPriority="73"/>
+    <w:lsdException w:name="Light Shading Accent 5" w:uiPriority="60"/>
+    <w:lsdException w:name="Light List Accent 5" w:uiPriority="61"/>
+    <w:lsdException w:name="Light Grid Accent 5" w:uiPriority="62"/>
+    <w:lsdException w:name="Medium Shading 1 Accent 5" w:uiPriority="63"/>
+    <w:lsdException w:name="Medium Shading 2 Accent 5" w:uiPriority="64"/>
+    <w:lsdException w:name="Medium List 1 Accent 5" w:uiPriority="65"/>
+    <w:lsdException w:name="Medium List 2 Accent 5" w:uiPriority="66"/>
+    <w:lsdException w:name="Medium Grid 1 Accent 5" w:uiPriority="67"/>
+    <w:lsdException w:name="Medium Grid 2 Accent 5" w:uiPriority="68"/>
+    <w:lsdException w:name="Medium Grid 3 Accent 5" w:uiPriority="69"/>
+    <w:lsdException w:name="Dark List Accent 5" w:uiPriority="70"/>
+    <w:lsdException w:name="Colorful Shading Accent 5" w:uiPriority="71"/>
+    <w:lsdException w:name="Colorful List Accent 5" w:uiPriority="72"/>
+    <w:lsdException w:name="Colorful Grid Accent 5" w:uiPriority="73"/>
+    <w:lsdException w:name="Light Shading Accent 6" w:uiPriority="60"/>
+    <w:lsdException w:name="Light List Accent 6" w:uiPriority="61"/>
+    <w:lsdException w:name="Light Grid Accent 6" w:uiPriority="62"/>
+    <w:lsdException w:name="Medium Shading 1 Accent 6" w:uiPriority="63"/>
+    <w:lsdException w:name="Medium Shading 2 Accent 6" w:uiPriority="64"/>
+    <w:lsdException w:name="Medium List 1 Accent 6" w:uiPriority="65"/>
+    <w:lsdException w:name="Medium List 2 Accent 6" w:uiPriority="66"/>
+    <w:lsdException w:name="Medium Grid 1 Accent 6" w:uiPriority="67"/>
+    <w:lsdException w:name="Medium Grid 2 Accent 6" w:uiPriority="68"/>
+    <w:lsdException w:name="Medium Grid 3 Accent 6" w:uiPriority="69"/>
+    <w:lsdException w:name="Dark List Accent 6" w:uiPriority="70"/>
+    <w:lsdException w:name="Colorful Shading Accent 6" w:uiPriority="71"/>
+    <w:lsdException w:name="Colorful List Accent 6" w:uiPriority="72"/>
+    <w:lsdException w:name="Colorful Grid Accent 6" w:uiPriority="73"/>
+    <w:lsdException w:name="Subtle Emphasis" w:uiPriority="19" w:qFormat="1"/>
+    <w:lsdException w:name="Intense Emphasis" w:uiPriority="21" w:qFormat="1"/>
+    <w:lsdException w:name="Subtle Reference" w:uiPriority="31" w:qFormat="1"/>
+    <w:lsdException w:name="Intense Reference" w:uiPriority="32" w:qFormat="1"/>
+    <w:lsdException w:name="Book Title" w:uiPriority="33" w:qFormat="1"/>
+    <w:lsdException w:name="Bibliography" w:semiHidden="1" w:uiPriority="37" w:unhideWhenUsed="1"/>
+    <w:lsdException w:name="TOC Heading" w:semiHidden="1" w:uiPriority="39" w:unhideWhenUsed="1" w:qFormat="1"/>
+    <w:lsdException w:name="Plain Table 1" w:uiPriority="41"/>
+    <w:lsdException w:name="Plain Table 2" w:uiPriority="42"/>
+    <w:lsdException w:name="Plain Table 3" w:uiPriority="43"/>
+    <w:lsdException w:name="Plain Table 4" w:uiPriority="44"/>
+    <w:lsdException w:name="Plain Table 5" w:uiPriority="45"/>
+    <w:lsdException w:name="Grid Table Light" w:uiPriority="40"/>
+    <w:lsdException w:name="Grid Table 1 Light" w:uiPriority="46"/>
+    <w:lsdException w:name="Grid Table 2" w:uiPriority="47"/>
+    <w:lsdException w:name="Grid Table 3" w:uiPriority="48"/>
+    <w:lsdException w:name="Grid Table 4" w:uiPriority="49"/>
+    <w:lsdException w:name="Grid Table 5 Dark" w:uiPriority="50"/>
+    <w:lsdException w:name="Grid Table 6 Colorful" w:uiPriority="51"/>
+    <w:lsdException w:name="Grid Table 7 Colorful" w:uiPriority="52"/>
+    <w:lsdException w:name="Grid Table 1 Light Accent 1" w:uiPriority="46"/>
+    <w:lsdException w:name="Grid Table 2 Accent 1" w:uiPriority="47"/>
+    <w:lsdException w:name="Grid Table 3 Accent 1" w:uiPriority="48"/>
+    <w:lsdException w:name="Grid Table 4 Accent 1" w:uiPriority="49"/>
+    <w:lsdException w:name="Grid Table 5 Dark Accent 1" w:uiPriority="50"/>
+    <w:lsdException w:name="Grid Table 6 Colorful Accent 1" w:uiPriority="51"/>
+    <w:lsdException w:name="Grid Table 7 Colorful Accent 1" w:uiPriority="52"/>
+    <w:lsdException w:name="Grid Table 1 Light Accent 2" w:uiPriority="46"/>
+    <w:lsdException w:name="Grid Table 2 Accent 2" w:uiPriority="47"/>
+    <w:lsdException w:name="Grid Table 3 Accent 2" w:uiPriority="48"/>
+    <w:lsdException w:name="Grid Table 4 Accent 2" w:uiPriority="49"/>
+    <w:lsdException w:name="Grid Table 5 Dark Accent 2" w:uiPriority="50"/>
+    <w:lsdException w:name="Grid Table 6 Colorful Accent 2" w:uiPriority="51"/>
+    <w:lsdException w:name="Grid Table 7 Colorful Accent 2" w:uiPriority="52"/>
+    <w:lsdException w:name="Grid Table 1 Light Accent 3" w:uiPriority="46"/>
+    <w:lsdException w:name="Grid Table 2 Accent 3" w:uiPriority="47"/>
+    <w:lsdException w:name="Grid Table 3 Accent 3" w:uiPriority="48"/>
+    <w:lsdException w:name="Grid Table 4 Accent 3" w:uiPriority="49"/>
+    <w:lsdException w:name="Grid Table 5 Dark Accent 3" w:uiPriority="50"/>
+    <w:lsdException w:name="Grid Table 6 Colorful Accent 3" w:uiPriority="51"/>
+    <w:lsdException w:name="Grid Table 7 Colorful Accent 3" w:uiPriority="52"/>
+    <w:lsdException w:name="Grid Table 1 Light Accent 4" w:uiPriority="46"/>
+    <w:lsdException w:name="Grid Table 2 Accent 4" w:uiPriority="47"/>
+    <w:lsdException w:name="Grid Table 3 Accent 4" w:uiPriority="48"/>
+    <w:lsdException w:name="Grid Table 4 Accent 4" w:uiPriority="49"/>
+    <w:lsdException w:name="Grid Table 5 Dark Accent 4" w:uiPriority="50"/>
+    <w:lsdException w:name="Grid Table 6 Colorful Accent 4" w:uiPriority="51"/>
+    <w:lsdException w:name="Grid Table 7 Colorful Accent 4" w:uiPriority="52"/>
+    <w:lsdException w:name="Grid Table 1 Light Accent 5" w:uiPriority="46"/>
+    <w:lsdException w:name="Grid Table 2 Accent 5" w:uiPriority="47"/>
+    <w:lsdException w:name="Grid Table 3 Accent 5" w:uiPriority="48"/>
+    <w:lsdException w:name="Grid Table 4 Accent 5" w:uiPriority="49"/>
+    <w:lsdException w:name="Grid Table 5 Dark Accent 5" w:uiPriority="50"/>
+    <w:lsdException w:name="Grid Table 6 Colorful Accent 5" w:uiPriority="51"/>
+    <w:lsdException w:name="Grid Table 7 Colorful Accent 5" w:uiPriority="52"/>
+    <w:lsdException w:name="Grid Table 1 Light Accent 6" w:uiPriority="46"/>
+    <w:lsdException w:name="Grid Table 2 Accent 6" w:uiPriority="47"/>
+    <w:lsdException w:name="Grid Table 3 Accent 6" w:uiPriority="48"/>
+    <w:lsdException w:name="Grid Table 4 Accent 6" w:uiPriority="49"/>
+    <w:lsdException w:name="Grid Table 5 Dark Accent 6" w:uiPriority="50"/>
+    <w:lsdException w:name="Grid Table 6 Colorful Accent 6" w:uiPriority="51"/>
+    <w:lsdException w:name="Grid Table 7 Colorful Accent 6" w:uiPriority="52"/>
+    <w:lsdException w:name="List Table 1 Light" w:uiPriority="46"/>
+    <w:lsdException w:name="List Table 2" w:uiPriority="47"/>
+    <w:lsdException w:name="List Table 3" w:uiPriority="48"/>
+    <w:lsdException w:name="List Table 4" w:uiPriority="49"/>
+    <w:lsdException w:name="List Table 5 Dark" w:uiPriority="50"/>
+    <w:lsdException w:name="List Table 6 Colorful" w:uiPriority="51"/>
+    <w:lsdException w:name="List Table 7 Colorful" w:uiPriority="52"/>
+    <w:lsdException w:name="List Table 1 Light Accent 1" w:uiPriority="46"/>
+    <w:lsdException w:name="List Table 2 Accent 1" w:uiPriority="47"/>
+    <w:lsdException w:name="List Table 3 Accent 1" w:uiPriority="48"/>
+    <w:lsdException w:name="List Table 4 Accent 1" w:uiPriority="49"/>
+    <w:lsdException w:name="List Table 5 Dark Accent 1" w:uiPriority="50"/>
+    <w:lsdException w:name="List Table 6 Colorful Accent 1" w:uiPriority="51"/>
+    <w:lsdException w:name="List Table 7 Colorful Accent 1" w:uiPriority="52"/>
+    <w:lsdException w:name="List Table 1 Light Accent 2" w:uiPriority="46"/>
+    <w:lsdException w:name="List Table 2 Accent 2" w:uiPriority="47"/>
+    <w:lsdException w:name="List Table 3 Accent 2" w:uiPriority="48"/>
+    <w:lsdException w:name="List Table 4 Accent 2" w:uiPriority="49"/>
+    <w:lsdException w:name="List Table 5 Dark Accent 2" w:uiPriority="50"/>
+    <w:lsdException w:name="List Table 6 Colorful Accent 2" w:uiPriority="51"/>
+    <w:lsdException w:name="List Table 7 Colorful Accent 2" w:uiPriority="52"/>
+    <w:lsdException w:name="List Table 1 Light Accent 3" w:uiPriority="46"/>
+    <w:lsdException w:name="List Table 2 Accent 3" w:uiPriority="47"/>
+    <w:lsdException w:name="List Table 3 Accent 3" w:uiPriority="48"/>
+    <w:lsdException w:name="List Table 4 Accent 3" w:uiPriority="49"/>
+    <w:lsdException w:name="List Table 5 Dark Accent 3" w:uiPriority="50"/>
+    <w:lsdException w:name="List Table 6 Colorful Accent 3" w:uiPriority="51"/>
+    <w:lsdException w:name="List Table 7 Colorful Accent 3" w:uiPriority="52"/>
+    <w:lsdException w:name="List Table 1 Light Accent 4" w:uiPriority="46"/>
+    <w:lsdException w:name="List Table 2 Accent 4" w:uiPriority="47"/>
+    <w:lsdException w:name="List Table 3 Accent 4" w:uiPriority="48"/>
+    <w:lsdException w:name="List Table 4 Accent 4" w:uiPriority="49"/>
+    <w:lsdException w:name="List Table 5 Dark Accent 4" w:uiPriority="50"/>
+    <w:lsdException w:name="List Table 6 Colorful Accent 4" w:uiPriority="51"/>
+    <w:lsdException w:name="List Table 7 Colorful Accent 4" w:uiPriority="52"/>
+    <w:lsdException w:name="List Table 1 Light Accent 5" w:uiPriority="46"/>
+    <w:lsdException w:name="List Table 2 Accent 5" w:uiPriority="47"/>
+    <w:lsdException w:name="List Table 3 Accent 5" w:uiPriority="48"/>
+    <w:lsdException w:name="List Table 4 Accent 5" w:uiPriority="49"/>
+    <w:lsdException w:name="List Table 5 Dark Accent 5" w:uiPriority="50"/>
+    <w:lsdException w:name="List Table 6 Colorful Accent 5" w:uiPriority="51"/>
+    <w:lsdException w:name="List Table 7 Colorful Accent 5" w:uiPriority="52"/>
+    <w:lsdException w:name="List Table 1 Light Accent 6" w:uiPriority="46"/>
+    <w:lsdException w:name="List Table 2 Accent 6" w:uiPriority="47"/>
+    <w:lsdException w:name="List Table 3 Accent 6" w:uiPriority="48"/>
+    <w:lsdException w:name="List Table 4 Accent 6" w:uiPriority="49"/>
+    <w:lsdException w:name="List Table 5 Dark Accent 6" w:uiPriority="50"/>
+    <w:lsdException w:name="List Table 6 Colorful Accent 6" w:uiPriority="51"/>
+    <w:lsdException w:name="List Table 7 Colorful Accent 6" w:uiPriority="52"/>
   </w:latentStyles>
   <w:style w:type="paragraph" w:default="1" w:styleId="Normal">
     <w:name w:val="Normal"/>
@@ -4619,7 +4514,7 @@
 </file>
 
 <file path=customXml/itemProps1.xml><?xml version="1.0" encoding="utf-8"?>
-<ds:datastoreItem xmlns:ds="http://schemas.openxmlformats.org/officeDocument/2006/customXml" ds:itemID="{78AB52C7-9855-4699-AF6F-DEF1CAB031BD}">
+<ds:datastoreItem xmlns:ds="http://schemas.openxmlformats.org/officeDocument/2006/customXml" ds:itemID="{2B8A87A2-D204-43D8-8013-4927E6BAC78D}">
   <ds:schemaRefs>
     <ds:schemaRef ds:uri="http://schemas.openxmlformats.org/officeDocument/2006/bibliography"/>
   </ds:schemaRefs>

</xml_diff>

<commit_message>
First draft of PID doc, update to indicater poster
</commit_message>
<xml_diff>
--- a/Indicater Placement Reports/Poster.docx
+++ b/Indicater Placement Reports/Poster.docx
@@ -59,12 +59,21 @@
                                 <w:sz w:val="96"/>
                               </w:rPr>
                             </w:pPr>
+                            <w:proofErr w:type="spellStart"/>
                             <w:r>
                               <w:rPr>
                                 <w:rFonts w:ascii="Buxton Sketch" w:hAnsi="Buxton Sketch"/>
                                 <w:sz w:val="96"/>
                               </w:rPr>
-                              <w:t>Indicater Internship</w:t>
+                              <w:t>Indicater</w:t>
+                            </w:r>
+                            <w:proofErr w:type="spellEnd"/>
+                            <w:r>
+                              <w:rPr>
+                                <w:rFonts w:ascii="Buxton Sketch" w:hAnsi="Buxton Sketch"/>
+                                <w:sz w:val="96"/>
+                              </w:rPr>
+                              <w:t xml:space="preserve"> Internship</w:t>
                             </w:r>
                           </w:p>
                         </w:txbxContent>
@@ -100,12 +109,21 @@
                           <w:sz w:val="96"/>
                         </w:rPr>
                       </w:pPr>
+                      <w:proofErr w:type="spellStart"/>
                       <w:r>
                         <w:rPr>
                           <w:rFonts w:ascii="Buxton Sketch" w:hAnsi="Buxton Sketch"/>
                           <w:sz w:val="96"/>
                         </w:rPr>
-                        <w:t>Indicater Internship</w:t>
+                        <w:t>Indicater</w:t>
+                      </w:r>
+                      <w:proofErr w:type="spellEnd"/>
+                      <w:r>
+                        <w:rPr>
+                          <w:rFonts w:ascii="Buxton Sketch" w:hAnsi="Buxton Sketch"/>
+                          <w:sz w:val="96"/>
+                        </w:rPr>
+                        <w:t xml:space="preserve"> Internship</w:t>
                       </w:r>
                     </w:p>
                   </w:txbxContent>
@@ -116,6 +134,7 @@
           </mc:Fallback>
         </mc:AlternateContent>
       </w:r>
+      <w:bookmarkStart w:id="0" w:name="_GoBack"/>
       <w:r>
         <w:rPr>
           <w:noProof/>
@@ -184,6 +203,7 @@
           </wp:anchor>
         </w:drawing>
       </w:r>
+      <w:bookmarkEnd w:id="0"/>
       <w:r>
         <w:rPr>
           <w:noProof/>
@@ -262,7 +282,7 @@
           </mc:Choice>
           <mc:Fallback>
             <w:pict>
-              <v:rect w14:anchorId="724DEF3D" id="Rectangle 8" o:spid="_x0000_s1026" style="position:absolute;margin-left:-8.6pt;margin-top:-22.05pt;width:1268.05pt;height:9.95pt;z-index:251725312;visibility:visible;mso-wrap-style:square;mso-width-percent:0;mso-height-percent:0;mso-wrap-distance-left:9pt;mso-wrap-distance-top:0;mso-wrap-distance-right:9pt;mso-wrap-distance-bottom:0;mso-position-horizontal:absolute;mso-position-horizontal-relative:text;mso-position-vertical:absolute;mso-position-vertical-relative:text;mso-width-percent:0;mso-height-percent:0;mso-width-relative:margin;mso-height-relative:margin;v-text-anchor:middle" o:gfxdata="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" fillcolor="#751f28" strokecolor="#751f28" strokeweight="2pt"/>
+              <v:rect w14:anchorId="6494ACC3" id="Rectangle 8" o:spid="_x0000_s1026" style="position:absolute;margin-left:-8.6pt;margin-top:-22.05pt;width:1268.05pt;height:9.95pt;z-index:251725312;visibility:visible;mso-wrap-style:square;mso-width-percent:0;mso-height-percent:0;mso-wrap-distance-left:9pt;mso-wrap-distance-top:0;mso-wrap-distance-right:9pt;mso-wrap-distance-bottom:0;mso-position-horizontal:absolute;mso-position-horizontal-relative:text;mso-position-vertical:absolute;mso-position-vertical-relative:text;mso-width-percent:0;mso-height-percent:0;mso-width-relative:margin;mso-height-relative:margin;v-text-anchor:middle" o:gfxdata="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" fillcolor="#751f28" strokecolor="#751f28" strokeweight="2pt"/>
             </w:pict>
           </mc:Fallback>
         </mc:AlternateContent>
@@ -343,12 +363,34 @@
                                 <w:rFonts w:ascii="Buxton Sketch" w:hAnsi="Buxton Sketch"/>
                                 <w:sz w:val="48"/>
                               </w:rPr>
-                              <w:t>About Indicater</w:t>
-                            </w:r>
+                              <w:t xml:space="preserve">About </w:t>
+                            </w:r>
+                            <w:proofErr w:type="spellStart"/>
+                            <w:r>
+                              <w:rPr>
+                                <w:rFonts w:ascii="Buxton Sketch" w:hAnsi="Buxton Sketch"/>
+                                <w:sz w:val="48"/>
+                              </w:rPr>
+                              <w:t>Indicater</w:t>
+                            </w:r>
+                            <w:proofErr w:type="spellEnd"/>
                           </w:p>
                           <w:p>
-                            <w:r>
-                              <w:t xml:space="preserve">Indicater was established in 2000 by Mike Day and Lou Willcock. The company based in Henley provides web-based back of house online management systems for the hospitality industry. This software management system provides over 30 modules of critical business management tools for performing business operations and managing company data such as stocktaking, sales, payroll, recipe management and online booking systems.   </w:t>
+                            <w:proofErr w:type="spellStart"/>
+                            <w:r>
+                              <w:t>Indicater</w:t>
+                            </w:r>
+                            <w:proofErr w:type="spellEnd"/>
+                            <w:r>
+                              <w:t xml:space="preserve"> was established in 2000 by Mike Day and Lou </w:t>
+                            </w:r>
+                            <w:proofErr w:type="spellStart"/>
+                            <w:r>
+                              <w:t>Willcock</w:t>
+                            </w:r>
+                            <w:proofErr w:type="spellEnd"/>
+                            <w:r>
+                              <w:t xml:space="preserve">. The company based in Henley provides web-based back of house online management systems for the hospitality industry. This software management system provides over 30 modules of critical business management tools for performing business operations and managing company data such as stocktaking, sales, payroll, recipe management and online booking systems.   </w:t>
                             </w:r>
                           </w:p>
                         </w:txbxContent>
@@ -385,12 +427,34 @@
                           <w:rFonts w:ascii="Buxton Sketch" w:hAnsi="Buxton Sketch"/>
                           <w:sz w:val="48"/>
                         </w:rPr>
-                        <w:t>About Indicater</w:t>
-                      </w:r>
+                        <w:t xml:space="preserve">About </w:t>
+                      </w:r>
+                      <w:proofErr w:type="spellStart"/>
+                      <w:r>
+                        <w:rPr>
+                          <w:rFonts w:ascii="Buxton Sketch" w:hAnsi="Buxton Sketch"/>
+                          <w:sz w:val="48"/>
+                        </w:rPr>
+                        <w:t>Indicater</w:t>
+                      </w:r>
+                      <w:proofErr w:type="spellEnd"/>
                     </w:p>
                     <w:p>
-                      <w:r>
-                        <w:t xml:space="preserve">Indicater was established in 2000 by Mike Day and Lou Willcock. The company based in Henley provides web-based back of house online management systems for the hospitality industry. This software management system provides over 30 modules of critical business management tools for performing business operations and managing company data such as stocktaking, sales, payroll, recipe management and online booking systems.   </w:t>
+                      <w:proofErr w:type="spellStart"/>
+                      <w:r>
+                        <w:t>Indicater</w:t>
+                      </w:r>
+                      <w:proofErr w:type="spellEnd"/>
+                      <w:r>
+                        <w:t xml:space="preserve"> was established in 2000 by Mike Day and Lou </w:t>
+                      </w:r>
+                      <w:proofErr w:type="spellStart"/>
+                      <w:r>
+                        <w:t>Willcock</w:t>
+                      </w:r>
+                      <w:proofErr w:type="spellEnd"/>
+                      <w:r>
+                        <w:t xml:space="preserve">. The company based in Henley provides web-based back of house online management systems for the hospitality industry. This software management system provides over 30 modules of critical business management tools for performing business operations and managing company data such as stocktaking, sales, payroll, recipe management and online booking systems.   </w:t>
                       </w:r>
                     </w:p>
                   </w:txbxContent>
@@ -466,12 +530,21 @@
                                 <w:sz w:val="48"/>
                               </w:rPr>
                             </w:pPr>
+                            <w:proofErr w:type="spellStart"/>
                             <w:r>
                               <w:rPr>
                                 <w:rFonts w:ascii="Buxton Sketch" w:hAnsi="Buxton Sketch"/>
                                 <w:sz w:val="48"/>
                               </w:rPr>
-                              <w:t xml:space="preserve">Indicater </w:t>
+                              <w:t>Indicater</w:t>
+                            </w:r>
+                            <w:proofErr w:type="spellEnd"/>
+                            <w:r>
+                              <w:rPr>
+                                <w:rFonts w:ascii="Buxton Sketch" w:hAnsi="Buxton Sketch"/>
+                                <w:sz w:val="48"/>
+                              </w:rPr>
+                              <w:t xml:space="preserve"> </w:t>
                             </w:r>
                             <w:r>
                               <w:rPr>
@@ -510,12 +583,21 @@
                           <w:sz w:val="48"/>
                         </w:rPr>
                       </w:pPr>
+                      <w:proofErr w:type="spellStart"/>
                       <w:r>
                         <w:rPr>
                           <w:rFonts w:ascii="Buxton Sketch" w:hAnsi="Buxton Sketch"/>
                           <w:sz w:val="48"/>
                         </w:rPr>
-                        <w:t xml:space="preserve">Indicater </w:t>
+                        <w:t>Indicater</w:t>
+                      </w:r>
+                      <w:proofErr w:type="spellEnd"/>
+                      <w:r>
+                        <w:rPr>
+                          <w:rFonts w:ascii="Buxton Sketch" w:hAnsi="Buxton Sketch"/>
+                          <w:sz w:val="48"/>
+                        </w:rPr>
+                        <w:t xml:space="preserve"> </w:t>
                       </w:r>
                       <w:r>
                         <w:rPr>
@@ -828,7 +910,15 @@
                           </w:p>
                           <w:p>
                             <w:r>
-                              <w:t>During my role as an Indicater Intern I worked in a small team of software developers and a project manager based at the head office in Henley. My role within the technical team was mainly centred in the testing department although the position incorporated other areas of work such as monthly software releases, editing webpages and documenting new processes and amendments to the system.</w:t>
+                              <w:t xml:space="preserve">During my role as an </w:t>
+                            </w:r>
+                            <w:proofErr w:type="spellStart"/>
+                            <w:r>
+                              <w:t>Indicater</w:t>
+                            </w:r>
+                            <w:proofErr w:type="spellEnd"/>
+                            <w:r>
+                              <w:t xml:space="preserve"> Intern I worked in a small team of software developers and a project manager based at the head office in Henley. My role within the technical team was mainly centred in the testing department although the position incorporated other areas of work such as monthly software releases, editing webpages and documenting new processes and amendments to the system.</w:t>
                             </w:r>
                           </w:p>
                           <w:p>
@@ -885,7 +975,15 @@
                     </w:p>
                     <w:p>
                       <w:r>
-                        <w:t>During my role as an Indicater Intern I worked in a small team of software developers and a project manager based at the head office in Henley. My role within the technical team was mainly centred in the testing department although the position incorporated other areas of work such as monthly software releases, editing webpages and documenting new processes and amendments to the system.</w:t>
+                        <w:t xml:space="preserve">During my role as an </w:t>
+                      </w:r>
+                      <w:proofErr w:type="spellStart"/>
+                      <w:r>
+                        <w:t>Indicater</w:t>
+                      </w:r>
+                      <w:proofErr w:type="spellEnd"/>
+                      <w:r>
+                        <w:t xml:space="preserve"> Intern I worked in a small team of software developers and a project manager based at the head office in Henley. My role within the technical team was mainly centred in the testing department although the position incorporated other areas of work such as monthly software releases, editing webpages and documenting new processes and amendments to the system.</w:t>
                       </w:r>
                     </w:p>
                     <w:p>
@@ -1302,8 +1400,6 @@
                             <w:r>
                               <w:t>Some tasks are mundane until you automated them.</w:t>
                             </w:r>
-                            <w:bookmarkStart w:id="0" w:name="_GoBack"/>
-                            <w:bookmarkEnd w:id="0"/>
                           </w:p>
                           <w:p>
                             <w:pPr>
@@ -1315,7 +1411,15 @@
                               <w:spacing w:after="160" w:line="259" w:lineRule="auto"/>
                             </w:pPr>
                             <w:r>
-                              <w:t>There was a large turn-around in staff just before I arrived at Indicater which meant the first few months the standard of work was still being established.</w:t>
+                              <w:t xml:space="preserve">There was a large turn-around in staff just before I arrived at </w:t>
+                            </w:r>
+                            <w:proofErr w:type="spellStart"/>
+                            <w:r>
+                              <w:t>Indicater</w:t>
+                            </w:r>
+                            <w:proofErr w:type="spellEnd"/>
+                            <w:r>
+                              <w:t xml:space="preserve"> which meant the first few months the standard of work was still being established.</w:t>
                             </w:r>
                           </w:p>
                           <w:p>
@@ -1548,8 +1652,6 @@
                       <w:r>
                         <w:t>Some tasks are mundane until you automated them.</w:t>
                       </w:r>
-                      <w:bookmarkStart w:id="1" w:name="_GoBack"/>
-                      <w:bookmarkEnd w:id="1"/>
                     </w:p>
                     <w:p>
                       <w:pPr>
@@ -1561,7 +1663,15 @@
                         <w:spacing w:after="160" w:line="259" w:lineRule="auto"/>
                       </w:pPr>
                       <w:r>
-                        <w:t>There was a large turn-around in staff just before I arrived at Indicater which meant the first few months the standard of work was still being established.</w:t>
+                        <w:t xml:space="preserve">There was a large turn-around in staff just before I arrived at </w:t>
+                      </w:r>
+                      <w:proofErr w:type="spellStart"/>
+                      <w:r>
+                        <w:t>Indicater</w:t>
+                      </w:r>
+                      <w:proofErr w:type="spellEnd"/>
+                      <w:r>
+                        <w:t xml:space="preserve"> which meant the first few months the standard of work was still being established.</w:t>
                       </w:r>
                     </w:p>
                     <w:p>
@@ -1747,9 +1857,11 @@
                                 <w:numId w:val="11"/>
                               </w:numPr>
                             </w:pPr>
+                            <w:proofErr w:type="spellStart"/>
                             <w:r>
                               <w:t>Javascript</w:t>
                             </w:r>
+                            <w:proofErr w:type="spellEnd"/>
                           </w:p>
                           <w:p>
                             <w:pPr>
@@ -1909,9 +2021,11 @@
                           <w:numId w:val="11"/>
                         </w:numPr>
                       </w:pPr>
+                      <w:proofErr w:type="spellStart"/>
                       <w:r>
                         <w:t>Javascript</w:t>
                       </w:r>
+                      <w:proofErr w:type="spellEnd"/>
                     </w:p>
                     <w:p>
                       <w:pPr>
@@ -2089,7 +2203,7 @@
           </mc:Choice>
           <mc:Fallback>
             <w:pict>
-              <v:rect w14:anchorId="23181561" id="Rectangle 12" o:spid="_x0000_s1026" style="position:absolute;margin-left:-182.1pt;margin-top:412.05pt;width:1248pt;height:10.5pt;z-index:251729408;visibility:visible;mso-wrap-style:square;mso-width-percent:0;mso-wrap-distance-left:9pt;mso-wrap-distance-top:0;mso-wrap-distance-right:9pt;mso-wrap-distance-bottom:0;mso-position-horizontal:absolute;mso-position-horizontal-relative:text;mso-position-vertical:absolute;mso-position-vertical-relative:text;mso-width-percent:0;mso-width-relative:margin;v-text-anchor:middle" o:gfxdata="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" fillcolor="#751f28" strokecolor="#751f28" strokeweight="2pt"/>
+              <v:rect w14:anchorId="66D7D1B8" id="Rectangle 12" o:spid="_x0000_s1026" style="position:absolute;margin-left:-182.1pt;margin-top:412.05pt;width:1248pt;height:10.5pt;z-index:251729408;visibility:visible;mso-wrap-style:square;mso-width-percent:0;mso-wrap-distance-left:9pt;mso-wrap-distance-top:0;mso-wrap-distance-right:9pt;mso-wrap-distance-bottom:0;mso-position-horizontal:absolute;mso-position-horizontal-relative:text;mso-position-vertical:absolute;mso-position-vertical-relative:text;mso-width-percent:0;mso-width-relative:margin;v-text-anchor:middle" o:gfxdata="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" fillcolor="#751f28" strokecolor="#751f28" strokeweight="2pt"/>
             </w:pict>
           </mc:Fallback>
         </mc:AlternateContent>
@@ -2459,7 +2573,7 @@
         <v:path o:extrusionok="f" gradientshapeok="t" o:connecttype="rect"/>
         <o:lock v:ext="edit" aspectratio="t"/>
       </v:shapetype>
-      <v:shape id="_x0000_i1029" type="#_x0000_t75" style="width:35.25pt;height:42pt" o:bullet="t">
+      <v:shape id="_x0000_i1028" type="#_x0000_t75" style="width:35.25pt;height:42pt" o:bullet="t">
         <v:imagedata r:id="rId1" o:title="cherry"/>
       </v:shape>
     </w:pict>
@@ -4514,7 +4628,7 @@
 </file>
 
 <file path=customXml/itemProps1.xml><?xml version="1.0" encoding="utf-8"?>
-<ds:datastoreItem xmlns:ds="http://schemas.openxmlformats.org/officeDocument/2006/customXml" ds:itemID="{2B8A87A2-D204-43D8-8013-4927E6BAC78D}">
+<ds:datastoreItem xmlns:ds="http://schemas.openxmlformats.org/officeDocument/2006/customXml" ds:itemID="{C3C2518E-7043-4EB4-B303-E8F5580CD336}">
   <ds:schemaRefs>
     <ds:schemaRef ds:uri="http://schemas.openxmlformats.org/officeDocument/2006/bibliography"/>
   </ds:schemaRefs>

</xml_diff>